<commit_message>
UI designn v1 is complete and began adding some javascript components
</commit_message>
<xml_diff>
--- a/APMS PROPOSAL.docx
+++ b/APMS PROPOSAL.docx
@@ -2257,24 +2257,6 @@
           <w:rFonts w:ascii="Century Gothic" w:hAnsi="Century Gothic"/>
         </w:rPr>
         <w:lastRenderedPageBreak/>
-        <w:t>Notifications</w:t>
-      </w:r>
-    </w:p>
-    <w:p>
-      <w:pPr>
-        <w:pStyle w:val="ListParagraph"/>
-        <w:numPr>
-          <w:ilvl w:val="0"/>
-          <w:numId w:val="3"/>
-        </w:numPr>
-        <w:rPr>
-          <w:rFonts w:ascii="Century Gothic" w:hAnsi="Century Gothic"/>
-        </w:rPr>
-      </w:pPr>
-      <w:r>
-        <w:rPr>
-          <w:rFonts w:ascii="Century Gothic" w:hAnsi="Century Gothic"/>
-        </w:rPr>
         <w:t>Security</w:t>
       </w:r>
     </w:p>
@@ -2855,7 +2837,6 @@
         <w:rPr>
           <w:rFonts w:ascii="Century Gothic" w:hAnsi="Century Gothic"/>
         </w:rPr>
-        <w:lastRenderedPageBreak/>
         <w:t xml:space="preserve">                      </w:t>
       </w:r>
     </w:p>
@@ -2874,6 +2855,7 @@
         <w:rPr>
           <w:rFonts w:ascii="Century Gothic" w:hAnsi="Century Gothic"/>
         </w:rPr>
+        <w:lastRenderedPageBreak/>
         <w:t>total inventory</w:t>
       </w:r>
     </w:p>
@@ -3489,20 +3471,40 @@
         <w:rPr>
           <w:rFonts w:ascii="Century Gothic" w:hAnsi="Century Gothic"/>
         </w:rPr>
+        <w:t xml:space="preserve">- Generate Reports: Create various reports, such as inventory status, sales </w:t>
+      </w:r>
+      <w:r>
+        <w:rPr>
+          <w:rFonts w:ascii="Century Gothic" w:hAnsi="Century Gothic"/>
+        </w:rPr>
+        <w:t>reports</w:t>
+      </w:r>
+      <w:r>
+        <w:rPr>
+          <w:rFonts w:ascii="Century Gothic" w:hAnsi="Century Gothic"/>
+        </w:rPr>
+        <w:t>, production analysis</w:t>
+      </w:r>
+      <w:r>
+        <w:rPr>
+          <w:rFonts w:ascii="Century Gothic" w:hAnsi="Century Gothic"/>
+        </w:rPr>
+        <w:t>.</w:t>
+      </w:r>
+    </w:p>
+    <w:p>
+      <w:pPr>
+        <w:pStyle w:val="ListParagraph"/>
+        <w:rPr>
+          <w:rFonts w:ascii="Century Gothic" w:hAnsi="Century Gothic"/>
+        </w:rPr>
+      </w:pPr>
+      <w:r>
+        <w:rPr>
+          <w:rFonts w:ascii="Century Gothic" w:hAnsi="Century Gothic"/>
+        </w:rPr>
         <w:lastRenderedPageBreak/>
-        <w:t xml:space="preserve">- Generate Reports: Create various reports, such as inventory status, sales </w:t>
-      </w:r>
-      <w:r>
-        <w:rPr>
-          <w:rFonts w:ascii="Century Gothic" w:hAnsi="Century Gothic"/>
-        </w:rPr>
-        <w:t>reports</w:t>
-      </w:r>
-      <w:r>
-        <w:rPr>
-          <w:rFonts w:ascii="Century Gothic" w:hAnsi="Century Gothic"/>
-        </w:rPr>
-        <w:t>, production analysis</w:t>
+        <w:t>- Customizable Filters: Allow users to customize reports with filters, such as date range, specific produce items</w:t>
       </w:r>
       <w:r>
         <w:rPr>
@@ -3522,7 +3524,568 @@
         <w:rPr>
           <w:rFonts w:ascii="Century Gothic" w:hAnsi="Century Gothic"/>
         </w:rPr>
-        <w:t>- Customizable Filters: Allow users to customize reports with filters, such as date range, specific produce items</w:t>
+        <w:t>- Data Visualization: Use charts, graphs, and tables to present report data in an easily understandable format.</w:t>
+      </w:r>
+    </w:p>
+    <w:p>
+      <w:pPr>
+        <w:pStyle w:val="ListParagraph"/>
+        <w:rPr>
+          <w:rFonts w:ascii="Century Gothic" w:hAnsi="Century Gothic"/>
+        </w:rPr>
+      </w:pPr>
+    </w:p>
+    <w:p>
+      <w:pPr>
+        <w:pStyle w:val="Heading2"/>
+      </w:pPr>
+      <w:r>
+        <w:t xml:space="preserve"> </w:t>
+      </w:r>
+      <w:bookmarkStart w:id="8" w:name="_Toc191929954"/>
+      <w:r>
+        <w:t>Flow of Events</w:t>
+      </w:r>
+      <w:bookmarkEnd w:id="8"/>
+    </w:p>
+    <w:p>
+      <w:pPr>
+        <w:rPr>
+          <w:rFonts w:ascii="Century Gothic" w:hAnsi="Century Gothic"/>
+        </w:rPr>
+      </w:pPr>
+    </w:p>
+    <w:p>
+      <w:pPr>
+        <w:ind w:left="540"/>
+        <w:rPr>
+          <w:rFonts w:ascii="Century Gothic" w:hAnsi="Century Gothic"/>
+        </w:rPr>
+      </w:pPr>
+      <w:r>
+        <w:rPr>
+          <w:rFonts w:ascii="Century Gothic" w:hAnsi="Century Gothic"/>
+        </w:rPr>
+        <w:t>1. User Registration and Authentication</w:t>
+      </w:r>
+    </w:p>
+    <w:p>
+      <w:pPr>
+        <w:rPr>
+          <w:rFonts w:ascii="Century Gothic" w:hAnsi="Century Gothic"/>
+        </w:rPr>
+      </w:pPr>
+      <w:r>
+        <w:rPr>
+          <w:rFonts w:ascii="Century Gothic" w:hAnsi="Century Gothic"/>
+        </w:rPr>
+        <w:t xml:space="preserve">   - Event: Farmers register on the </w:t>
+      </w:r>
+      <w:r>
+        <w:rPr>
+          <w:rFonts w:ascii="Century Gothic" w:hAnsi="Century Gothic"/>
+        </w:rPr>
+        <w:t>APMS</w:t>
+      </w:r>
+      <w:r>
+        <w:rPr>
+          <w:rFonts w:ascii="Century Gothic" w:hAnsi="Century Gothic"/>
+        </w:rPr>
+        <w:t xml:space="preserve"> platform.</w:t>
+      </w:r>
+    </w:p>
+    <w:p>
+      <w:pPr>
+        <w:rPr>
+          <w:rFonts w:ascii="Century Gothic" w:hAnsi="Century Gothic"/>
+        </w:rPr>
+      </w:pPr>
+      <w:r>
+        <w:rPr>
+          <w:rFonts w:ascii="Century Gothic" w:hAnsi="Century Gothic"/>
+        </w:rPr>
+        <w:t xml:space="preserve">   - Details: Farmers provide their basic information and create an account. Optional </w:t>
+      </w:r>
+      <w:r>
+        <w:rPr>
+          <w:rFonts w:ascii="Century Gothic" w:hAnsi="Century Gothic"/>
+        </w:rPr>
+        <w:t>2FA</w:t>
+      </w:r>
+      <w:r>
+        <w:rPr>
+          <w:rFonts w:ascii="Century Gothic" w:hAnsi="Century Gothic"/>
+        </w:rPr>
+        <w:t xml:space="preserve"> authentication  can be set up.</w:t>
+      </w:r>
+    </w:p>
+    <w:p>
+      <w:pPr>
+        <w:rPr>
+          <w:rFonts w:ascii="Century Gothic" w:hAnsi="Century Gothic"/>
+        </w:rPr>
+      </w:pPr>
+      <w:r>
+        <w:rPr>
+          <w:rFonts w:ascii="Century Gothic" w:hAnsi="Century Gothic"/>
+        </w:rPr>
+        <w:t xml:space="preserve">   - Outcome: A secure account is created for the farmer, enabling personalized access.</w:t>
+      </w:r>
+    </w:p>
+    <w:p>
+      <w:pPr>
+        <w:rPr>
+          <w:rFonts w:ascii="Century Gothic" w:hAnsi="Century Gothic"/>
+        </w:rPr>
+      </w:pPr>
+    </w:p>
+    <w:p>
+      <w:pPr>
+        <w:rPr>
+          <w:rFonts w:ascii="Century Gothic" w:hAnsi="Century Gothic"/>
+        </w:rPr>
+      </w:pPr>
+      <w:r>
+        <w:rPr>
+          <w:rFonts w:ascii="Century Gothic" w:hAnsi="Century Gothic"/>
+        </w:rPr>
+        <w:t>2. Login and Dashboard Overview</w:t>
+      </w:r>
+    </w:p>
+    <w:p>
+      <w:pPr>
+        <w:rPr>
+          <w:rFonts w:ascii="Century Gothic" w:hAnsi="Century Gothic"/>
+        </w:rPr>
+      </w:pPr>
+      <w:r>
+        <w:rPr>
+          <w:rFonts w:ascii="Century Gothic" w:hAnsi="Century Gothic"/>
+        </w:rPr>
+        <w:t xml:space="preserve">   - Event: </w:t>
+      </w:r>
+      <w:r>
+        <w:rPr>
+          <w:rFonts w:ascii="Century Gothic" w:hAnsi="Century Gothic"/>
+        </w:rPr>
+        <w:t>Farmer’s</w:t>
+      </w:r>
+      <w:r>
+        <w:rPr>
+          <w:rFonts w:ascii="Century Gothic" w:hAnsi="Century Gothic"/>
+        </w:rPr>
+        <w:t xml:space="preserve"> log into their </w:t>
+      </w:r>
+      <w:r>
+        <w:rPr>
+          <w:rFonts w:ascii="Century Gothic" w:hAnsi="Century Gothic"/>
+        </w:rPr>
+        <w:t>APMS</w:t>
+      </w:r>
+      <w:r>
+        <w:rPr>
+          <w:rFonts w:ascii="Century Gothic" w:hAnsi="Century Gothic"/>
+        </w:rPr>
+        <w:t xml:space="preserve"> accounts.</w:t>
+      </w:r>
+    </w:p>
+    <w:p>
+      <w:pPr>
+        <w:rPr>
+          <w:rFonts w:ascii="Century Gothic" w:hAnsi="Century Gothic"/>
+        </w:rPr>
+      </w:pPr>
+      <w:r>
+        <w:rPr>
+          <w:rFonts w:ascii="Century Gothic" w:hAnsi="Century Gothic"/>
+        </w:rPr>
+        <w:t xml:space="preserve">   - Details: Farmers enter their credentials to access the system.</w:t>
+      </w:r>
+    </w:p>
+    <w:p>
+      <w:pPr>
+        <w:rPr>
+          <w:rFonts w:ascii="Century Gothic" w:hAnsi="Century Gothic"/>
+        </w:rPr>
+      </w:pPr>
+      <w:r>
+        <w:rPr>
+          <w:rFonts w:ascii="Century Gothic" w:hAnsi="Century Gothic"/>
+        </w:rPr>
+        <w:t xml:space="preserve">   - Outcome: Farmers are presented with a dashboard overview, including produce status, </w:t>
+      </w:r>
+      <w:r>
+        <w:rPr>
+          <w:rFonts w:ascii="Century Gothic" w:hAnsi="Century Gothic"/>
+        </w:rPr>
+        <w:t>weather forecast</w:t>
+      </w:r>
+      <w:r>
+        <w:rPr>
+          <w:rFonts w:ascii="Century Gothic" w:hAnsi="Century Gothic"/>
+        </w:rPr>
+        <w:t>, and recent sales activities. Visual representations like charts and graphs are used for easy understanding.</w:t>
+      </w:r>
+    </w:p>
+    <w:p>
+      <w:pPr>
+        <w:rPr>
+          <w:rFonts w:ascii="Century Gothic" w:hAnsi="Century Gothic"/>
+        </w:rPr>
+      </w:pPr>
+    </w:p>
+    <w:p>
+      <w:pPr>
+        <w:rPr>
+          <w:rFonts w:ascii="Century Gothic" w:hAnsi="Century Gothic"/>
+        </w:rPr>
+      </w:pPr>
+      <w:r>
+        <w:rPr>
+          <w:rFonts w:ascii="Century Gothic" w:hAnsi="Century Gothic"/>
+        </w:rPr>
+        <w:t>3. Produce Entry</w:t>
+      </w:r>
+    </w:p>
+    <w:p>
+      <w:pPr>
+        <w:rPr>
+          <w:rFonts w:ascii="Century Gothic" w:hAnsi="Century Gothic"/>
+        </w:rPr>
+      </w:pPr>
+      <w:r>
+        <w:rPr>
+          <w:rFonts w:ascii="Century Gothic" w:hAnsi="Century Gothic"/>
+        </w:rPr>
+        <w:t xml:space="preserve">   - Event: Farmers enter details of newly harvested produce.</w:t>
+      </w:r>
+    </w:p>
+    <w:p>
+      <w:pPr>
+        <w:rPr>
+          <w:rFonts w:ascii="Century Gothic" w:hAnsi="Century Gothic"/>
+        </w:rPr>
+      </w:pPr>
+      <w:r>
+        <w:rPr>
+          <w:rFonts w:ascii="Century Gothic" w:hAnsi="Century Gothic"/>
+        </w:rPr>
+        <w:t xml:space="preserve">   - Details: Farmers input information such as type of produce, quantity, harvest date, and expected sale date.</w:t>
+      </w:r>
+    </w:p>
+    <w:p>
+      <w:pPr>
+        <w:rPr>
+          <w:rFonts w:ascii="Century Gothic" w:hAnsi="Century Gothic"/>
+        </w:rPr>
+      </w:pPr>
+      <w:r>
+        <w:rPr>
+          <w:rFonts w:ascii="Century Gothic" w:hAnsi="Century Gothic"/>
+        </w:rPr>
+        <w:t xml:space="preserve">   - Outcome: Produce data is stored in the database, and inventory levels are updated.</w:t>
+      </w:r>
+    </w:p>
+    <w:p>
+      <w:pPr>
+        <w:rPr>
+          <w:rFonts w:ascii="Century Gothic" w:hAnsi="Century Gothic"/>
+        </w:rPr>
+      </w:pPr>
+    </w:p>
+    <w:p>
+      <w:pPr>
+        <w:rPr>
+          <w:rFonts w:ascii="Century Gothic" w:hAnsi="Century Gothic"/>
+        </w:rPr>
+      </w:pPr>
+      <w:r>
+        <w:rPr>
+          <w:rFonts w:ascii="Century Gothic" w:hAnsi="Century Gothic"/>
+        </w:rPr>
+        <w:t>4. Inventory Management</w:t>
+      </w:r>
+    </w:p>
+    <w:p>
+      <w:pPr>
+        <w:rPr>
+          <w:rFonts w:ascii="Century Gothic" w:hAnsi="Century Gothic"/>
+        </w:rPr>
+      </w:pPr>
+      <w:r>
+        <w:rPr>
+          <w:rFonts w:ascii="Century Gothic" w:hAnsi="Century Gothic"/>
+        </w:rPr>
+        <w:t xml:space="preserve">   - Event: Farmers monitor and manage their inventory.</w:t>
+      </w:r>
+    </w:p>
+    <w:p>
+      <w:pPr>
+        <w:rPr>
+          <w:rFonts w:ascii="Century Gothic" w:hAnsi="Century Gothic"/>
+        </w:rPr>
+      </w:pPr>
+      <w:r>
+        <w:rPr>
+          <w:rFonts w:ascii="Century Gothic" w:hAnsi="Century Gothic"/>
+        </w:rPr>
+        <w:t xml:space="preserve">   - Details: Farmers can view real-time inventory levels, update quantities, track storage conditions, and receive alerts for low inventory or nearing expiration.</w:t>
+      </w:r>
+    </w:p>
+    <w:p>
+      <w:pPr>
+        <w:rPr>
+          <w:rFonts w:ascii="Century Gothic" w:hAnsi="Century Gothic"/>
+        </w:rPr>
+      </w:pPr>
+      <w:r>
+        <w:rPr>
+          <w:rFonts w:ascii="Century Gothic" w:hAnsi="Century Gothic"/>
+        </w:rPr>
+        <w:lastRenderedPageBreak/>
+        <w:t xml:space="preserve">   - Outcome: Efficient inventory management ensures produce is utilized or sold before spoilage, reducing waste.</w:t>
+      </w:r>
+    </w:p>
+    <w:p>
+      <w:pPr>
+        <w:rPr>
+          <w:rFonts w:ascii="Century Gothic" w:hAnsi="Century Gothic"/>
+        </w:rPr>
+      </w:pPr>
+    </w:p>
+    <w:p>
+      <w:pPr>
+        <w:rPr>
+          <w:rFonts w:ascii="Century Gothic" w:hAnsi="Century Gothic"/>
+        </w:rPr>
+      </w:pPr>
+      <w:r>
+        <w:rPr>
+          <w:rFonts w:ascii="Century Gothic" w:hAnsi="Century Gothic"/>
+        </w:rPr>
+        <w:t>5. Sales Tracking</w:t>
+      </w:r>
+    </w:p>
+    <w:p>
+      <w:pPr>
+        <w:rPr>
+          <w:rFonts w:ascii="Century Gothic" w:hAnsi="Century Gothic"/>
+        </w:rPr>
+      </w:pPr>
+      <w:r>
+        <w:rPr>
+          <w:rFonts w:ascii="Century Gothic" w:hAnsi="Century Gothic"/>
+        </w:rPr>
+        <w:t xml:space="preserve">   - Event: Farmers record sales transactions.</w:t>
+      </w:r>
+    </w:p>
+    <w:p>
+      <w:pPr>
+        <w:rPr>
+          <w:rFonts w:ascii="Century Gothic" w:hAnsi="Century Gothic"/>
+        </w:rPr>
+      </w:pPr>
+      <w:r>
+        <w:rPr>
+          <w:rFonts w:ascii="Century Gothic" w:hAnsi="Century Gothic"/>
+        </w:rPr>
+        <w:t xml:space="preserve">   - Details: Farmers input sales details, including buyer information, quantity sold, sale price, and date of sale.</w:t>
+      </w:r>
+    </w:p>
+    <w:p>
+      <w:pPr>
+        <w:rPr>
+          <w:rFonts w:ascii="Century Gothic" w:hAnsi="Century Gothic"/>
+        </w:rPr>
+      </w:pPr>
+      <w:r>
+        <w:rPr>
+          <w:rFonts w:ascii="Century Gothic" w:hAnsi="Century Gothic"/>
+        </w:rPr>
+        <w:t xml:space="preserve">   - Outcome: Sales records are updated, and farmers can monitor sales trends and performance over time.</w:t>
+      </w:r>
+    </w:p>
+    <w:p>
+      <w:pPr>
+        <w:rPr>
+          <w:rFonts w:ascii="Century Gothic" w:hAnsi="Century Gothic"/>
+        </w:rPr>
+      </w:pPr>
+    </w:p>
+    <w:p>
+      <w:pPr>
+        <w:rPr>
+          <w:rFonts w:ascii="Century Gothic" w:hAnsi="Century Gothic"/>
+        </w:rPr>
+      </w:pPr>
+      <w:r>
+        <w:rPr>
+          <w:rFonts w:ascii="Century Gothic" w:hAnsi="Century Gothic"/>
+        </w:rPr>
+        <w:t>6. Reports and Insights Generation</w:t>
+      </w:r>
+    </w:p>
+    <w:p>
+      <w:pPr>
+        <w:rPr>
+          <w:rFonts w:ascii="Century Gothic" w:hAnsi="Century Gothic"/>
+        </w:rPr>
+      </w:pPr>
+      <w:r>
+        <w:rPr>
+          <w:rFonts w:ascii="Century Gothic" w:hAnsi="Century Gothic"/>
+        </w:rPr>
+        <w:t xml:space="preserve">   - Event: Farmers generate reports to analyze their operations.</w:t>
+      </w:r>
+    </w:p>
+    <w:p>
+      <w:pPr>
+        <w:rPr>
+          <w:rFonts w:ascii="Century Gothic" w:hAnsi="Century Gothic"/>
+        </w:rPr>
+      </w:pPr>
+      <w:r>
+        <w:rPr>
+          <w:rFonts w:ascii="Century Gothic" w:hAnsi="Century Gothic"/>
+        </w:rPr>
+        <w:t xml:space="preserve">   - Details: Farmers can create various reports, such as inventory status, sales performance, and historical data analysis.</w:t>
+      </w:r>
+    </w:p>
+    <w:p>
+      <w:pPr>
+        <w:rPr>
+          <w:rFonts w:ascii="Century Gothic" w:hAnsi="Century Gothic"/>
+        </w:rPr>
+      </w:pPr>
+      <w:r>
+        <w:rPr>
+          <w:rFonts w:ascii="Century Gothic" w:hAnsi="Century Gothic"/>
+        </w:rPr>
+        <w:t xml:space="preserve">   - Outcome: Insights and recommendations help farmers make informed decisions to improve productivity and profitability.</w:t>
+      </w:r>
+    </w:p>
+    <w:p>
+      <w:pPr>
+        <w:rPr>
+          <w:rFonts w:ascii="Century Gothic" w:hAnsi="Century Gothic"/>
+        </w:rPr>
+      </w:pPr>
+    </w:p>
+    <w:p>
+      <w:pPr>
+        <w:rPr>
+          <w:rFonts w:ascii="Century Gothic" w:hAnsi="Century Gothic"/>
+        </w:rPr>
+      </w:pPr>
+      <w:r>
+        <w:rPr>
+          <w:rFonts w:ascii="Century Gothic" w:hAnsi="Century Gothic"/>
+        </w:rPr>
+        <w:t>7. Notifications and Alerts</w:t>
+      </w:r>
+    </w:p>
+    <w:p>
+      <w:pPr>
+        <w:rPr>
+          <w:rFonts w:ascii="Century Gothic" w:hAnsi="Century Gothic"/>
+        </w:rPr>
+      </w:pPr>
+      <w:r>
+        <w:rPr>
+          <w:rFonts w:ascii="Century Gothic" w:hAnsi="Century Gothic"/>
+        </w:rPr>
+        <w:t xml:space="preserve">   - Event: System sends alerts and notifications to farmers.</w:t>
+      </w:r>
+    </w:p>
+    <w:p>
+      <w:pPr>
+        <w:rPr>
+          <w:rFonts w:ascii="Century Gothic" w:hAnsi="Century Gothic"/>
+        </w:rPr>
+      </w:pPr>
+      <w:r>
+        <w:rPr>
+          <w:rFonts w:ascii="Century Gothic" w:hAnsi="Century Gothic"/>
+        </w:rPr>
+        <w:t xml:space="preserve">   - Details: Farmers receive push notifications or alerts for important updates, such as low inventory levels, produce nearing expiration, or upcoming sales deadlines.</w:t>
+      </w:r>
+    </w:p>
+    <w:p>
+      <w:pPr>
+        <w:rPr>
+          <w:rFonts w:ascii="Century Gothic" w:hAnsi="Century Gothic"/>
+        </w:rPr>
+      </w:pPr>
+      <w:r>
+        <w:rPr>
+          <w:rFonts w:ascii="Century Gothic" w:hAnsi="Century Gothic"/>
+        </w:rPr>
+        <w:t xml:space="preserve">   - Outcome: Timely alerts ensure that farmers take necessary actions to manage their produce efficiently.</w:t>
+      </w:r>
+    </w:p>
+    <w:p>
+      <w:pPr>
+        <w:rPr>
+          <w:rFonts w:ascii="Century Gothic" w:hAnsi="Century Gothic"/>
+        </w:rPr>
+      </w:pPr>
+    </w:p>
+    <w:p>
+      <w:pPr>
+        <w:rPr>
+          <w:rFonts w:ascii="Century Gothic" w:hAnsi="Century Gothic"/>
+        </w:rPr>
+      </w:pPr>
+      <w:r>
+        <w:rPr>
+          <w:rFonts w:ascii="Century Gothic" w:hAnsi="Century Gothic"/>
+        </w:rPr>
+        <w:t>8. Support and Training</w:t>
+      </w:r>
+    </w:p>
+    <w:p>
+      <w:pPr>
+        <w:rPr>
+          <w:rFonts w:ascii="Century Gothic" w:hAnsi="Century Gothic"/>
+        </w:rPr>
+      </w:pPr>
+      <w:r>
+        <w:rPr>
+          <w:rFonts w:ascii="Century Gothic" w:hAnsi="Century Gothic"/>
+        </w:rPr>
+        <w:t xml:space="preserve">   - Event: Farmers access support and training resources.</w:t>
+      </w:r>
+    </w:p>
+    <w:p>
+      <w:pPr>
+        <w:rPr>
+          <w:rFonts w:ascii="Century Gothic" w:hAnsi="Century Gothic"/>
+        </w:rPr>
+      </w:pPr>
+      <w:r>
+        <w:rPr>
+          <w:rFonts w:ascii="Century Gothic" w:hAnsi="Century Gothic"/>
+        </w:rPr>
+        <w:t xml:space="preserve">   - Details: In-app help, tutorials, and customer support are available to assist farmers in using the system effectively.</w:t>
+      </w:r>
+    </w:p>
+    <w:p>
+      <w:pPr>
+        <w:rPr>
+          <w:rFonts w:ascii="Century Gothic" w:hAnsi="Century Gothic"/>
+        </w:rPr>
+      </w:pPr>
+      <w:r>
+        <w:rPr>
+          <w:rFonts w:ascii="Century Gothic" w:hAnsi="Century Gothic"/>
+        </w:rPr>
+        <w:t xml:space="preserve">   - Outcome: Farmers are equipped with the knowledge and support needed to maximize the benefits of </w:t>
+      </w:r>
+      <w:r>
+        <w:rPr>
+          <w:rFonts w:ascii="Century Gothic" w:hAnsi="Century Gothic"/>
+        </w:rPr>
+        <w:t>APMS</w:t>
       </w:r>
       <w:r>
         <w:rPr>
@@ -3533,21 +4096,39 @@
     </w:p>
     <w:p>
       <w:pPr>
-        <w:pStyle w:val="ListParagraph"/>
-        <w:rPr>
-          <w:rFonts w:ascii="Century Gothic" w:hAnsi="Century Gothic"/>
-        </w:rPr>
-      </w:pPr>
-      <w:r>
-        <w:rPr>
-          <w:rFonts w:ascii="Century Gothic" w:hAnsi="Century Gothic"/>
-        </w:rPr>
-        <w:t>- Data Visualization: Use charts, graphs, and tables to present report data in an easily understandable format.</w:t>
-      </w:r>
-    </w:p>
-    <w:p>
-      <w:pPr>
-        <w:pStyle w:val="ListParagraph"/>
+        <w:rPr>
+          <w:rFonts w:ascii="Century Gothic" w:hAnsi="Century Gothic"/>
+        </w:rPr>
+      </w:pPr>
+    </w:p>
+    <w:p>
+      <w:pPr>
+        <w:rPr>
+          <w:rFonts w:ascii="Century Gothic" w:hAnsi="Century Gothic"/>
+        </w:rPr>
+      </w:pPr>
+      <w:r>
+        <w:rPr>
+          <w:rFonts w:ascii="Century Gothic" w:hAnsi="Century Gothic"/>
+        </w:rPr>
+        <w:lastRenderedPageBreak/>
+        <w:t xml:space="preserve">By following this flow of events, </w:t>
+      </w:r>
+      <w:r>
+        <w:rPr>
+          <w:rFonts w:ascii="Century Gothic" w:hAnsi="Century Gothic"/>
+        </w:rPr>
+        <w:t>APMS</w:t>
+      </w:r>
+      <w:r>
+        <w:rPr>
+          <w:rFonts w:ascii="Century Gothic" w:hAnsi="Century Gothic"/>
+        </w:rPr>
+        <w:t xml:space="preserve"> helps farmers efficiently manage their produce, from harvest to sale, enhancing their overall productivity and profitability</w:t>
+      </w:r>
+    </w:p>
+    <w:p>
+      <w:pPr>
         <w:rPr>
           <w:rFonts w:ascii="Century Gothic" w:hAnsi="Century Gothic"/>
         </w:rPr>
@@ -3557,284 +4138,1282 @@
       <w:pPr>
         <w:pStyle w:val="Heading2"/>
       </w:pPr>
-      <w:r>
+      <w:bookmarkStart w:id="9" w:name="_Toc191929955"/>
+      <w:r>
+        <w:t>Use Cases</w:t>
+      </w:r>
+      <w:bookmarkEnd w:id="9"/>
+    </w:p>
+    <w:p>
+      <w:pPr>
+        <w:rPr>
+          <w:rFonts w:ascii="Century Gothic" w:hAnsi="Century Gothic"/>
+        </w:rPr>
+      </w:pPr>
+    </w:p>
+    <w:p>
+      <w:pPr>
+        <w:rPr>
+          <w:rFonts w:ascii="Century Gothic" w:hAnsi="Century Gothic"/>
+        </w:rPr>
+      </w:pPr>
+      <w:r>
+        <w:rPr>
+          <w:rFonts w:ascii="Century Gothic" w:hAnsi="Century Gothic"/>
+        </w:rPr>
+        <w:t>1. Harvest Management</w:t>
+      </w:r>
+    </w:p>
+    <w:p>
+      <w:pPr>
+        <w:rPr>
+          <w:rFonts w:ascii="Century Gothic" w:hAnsi="Century Gothic"/>
+        </w:rPr>
+      </w:pPr>
+      <w:r>
+        <w:rPr>
+          <w:rFonts w:ascii="Century Gothic" w:hAnsi="Century Gothic"/>
+        </w:rPr>
+        <w:t xml:space="preserve">   - Scenario: A farmer has just completed harvesting their crop of tomatoes.</w:t>
+      </w:r>
+    </w:p>
+    <w:p>
+      <w:pPr>
+        <w:rPr>
+          <w:rFonts w:ascii="Century Gothic" w:hAnsi="Century Gothic"/>
+        </w:rPr>
+      </w:pPr>
+      <w:r>
+        <w:rPr>
+          <w:rFonts w:ascii="Century Gothic" w:hAnsi="Century Gothic"/>
+        </w:rPr>
+        <w:t xml:space="preserve">   - Action: The farmer logs into </w:t>
+      </w:r>
+      <w:r>
+        <w:rPr>
+          <w:rFonts w:ascii="Century Gothic" w:hAnsi="Century Gothic"/>
+        </w:rPr>
+        <w:t>APMS</w:t>
+      </w:r>
+      <w:r>
+        <w:rPr>
+          <w:rFonts w:ascii="Century Gothic" w:hAnsi="Century Gothic"/>
+        </w:rPr>
+        <w:t xml:space="preserve"> and enters details about the harvested tomatoes, including the quantity, harvest date, and storage location.</w:t>
+      </w:r>
+    </w:p>
+    <w:p>
+      <w:pPr>
+        <w:rPr>
+          <w:rFonts w:ascii="Century Gothic" w:hAnsi="Century Gothic"/>
+        </w:rPr>
+      </w:pPr>
+      <w:r>
+        <w:rPr>
+          <w:rFonts w:ascii="Century Gothic" w:hAnsi="Century Gothic"/>
+        </w:rPr>
+        <w:t xml:space="preserve">   - Benefit: This helps the farmer keep track of the harvested produce and ensures that all inventory data is up to date.</w:t>
+      </w:r>
+    </w:p>
+    <w:p>
+      <w:pPr>
+        <w:rPr>
+          <w:rFonts w:ascii="Century Gothic" w:hAnsi="Century Gothic"/>
+        </w:rPr>
+      </w:pPr>
+    </w:p>
+    <w:p>
+      <w:pPr>
+        <w:rPr>
+          <w:rFonts w:ascii="Century Gothic" w:hAnsi="Century Gothic"/>
+        </w:rPr>
+      </w:pPr>
+      <w:r>
+        <w:rPr>
+          <w:rFonts w:ascii="Century Gothic" w:hAnsi="Century Gothic"/>
+        </w:rPr>
+        <w:t>2. Inventory Monitoring</w:t>
+      </w:r>
+    </w:p>
+    <w:p>
+      <w:pPr>
+        <w:rPr>
+          <w:rFonts w:ascii="Century Gothic" w:hAnsi="Century Gothic"/>
+        </w:rPr>
+      </w:pPr>
+      <w:r>
+        <w:rPr>
+          <w:rFonts w:ascii="Century Gothic" w:hAnsi="Century Gothic"/>
+        </w:rPr>
+        <w:t xml:space="preserve">   - Scenario: A farmer needs to monitor the inventory levels of their stored produce.</w:t>
+      </w:r>
+    </w:p>
+    <w:p>
+      <w:pPr>
+        <w:rPr>
+          <w:rFonts w:ascii="Century Gothic" w:hAnsi="Century Gothic"/>
+        </w:rPr>
+      </w:pPr>
+      <w:r>
+        <w:rPr>
+          <w:rFonts w:ascii="Century Gothic" w:hAnsi="Century Gothic"/>
+        </w:rPr>
+        <w:t xml:space="preserve">   - Action: The farmer uses </w:t>
+      </w:r>
+      <w:r>
+        <w:rPr>
+          <w:rFonts w:ascii="Century Gothic" w:hAnsi="Century Gothic"/>
+        </w:rPr>
+        <w:t>APMS</w:t>
+      </w:r>
+      <w:r>
+        <w:rPr>
+          <w:rFonts w:ascii="Century Gothic" w:hAnsi="Century Gothic"/>
+        </w:rPr>
+        <w:t xml:space="preserve"> to view real-time inventory levels and receive alerts when the inventory is low or produce is nearing its expiration date.</w:t>
+      </w:r>
+    </w:p>
+    <w:p>
+      <w:pPr>
+        <w:rPr>
+          <w:rFonts w:ascii="Century Gothic" w:hAnsi="Century Gothic"/>
+        </w:rPr>
+      </w:pPr>
+      <w:r>
+        <w:rPr>
+          <w:rFonts w:ascii="Century Gothic" w:hAnsi="Century Gothic"/>
+        </w:rPr>
+        <w:t xml:space="preserve">   - Benefit: The farmer can take timely action to sell or use the produce before it spoils, reducing waste and maximizing profits.</w:t>
+      </w:r>
+    </w:p>
+    <w:p>
+      <w:pPr>
+        <w:rPr>
+          <w:rFonts w:ascii="Century Gothic" w:hAnsi="Century Gothic"/>
+        </w:rPr>
+      </w:pPr>
+    </w:p>
+    <w:p>
+      <w:pPr>
+        <w:rPr>
+          <w:rFonts w:ascii="Century Gothic" w:hAnsi="Century Gothic"/>
+        </w:rPr>
+      </w:pPr>
+      <w:r>
+        <w:rPr>
+          <w:rFonts w:ascii="Century Gothic" w:hAnsi="Century Gothic"/>
+        </w:rPr>
+        <w:t>3. Sales Tracking</w:t>
+      </w:r>
+    </w:p>
+    <w:p>
+      <w:pPr>
+        <w:rPr>
+          <w:rFonts w:ascii="Century Gothic" w:hAnsi="Century Gothic"/>
+        </w:rPr>
+      </w:pPr>
+      <w:r>
+        <w:rPr>
+          <w:rFonts w:ascii="Century Gothic" w:hAnsi="Century Gothic"/>
+        </w:rPr>
+        <w:t xml:space="preserve">   - Scenario: A farmer sells a batch of oranges to a local grocery store.</w:t>
+      </w:r>
+    </w:p>
+    <w:p>
+      <w:pPr>
+        <w:rPr>
+          <w:rFonts w:ascii="Century Gothic" w:hAnsi="Century Gothic"/>
+        </w:rPr>
+      </w:pPr>
+      <w:r>
+        <w:rPr>
+          <w:rFonts w:ascii="Century Gothic" w:hAnsi="Century Gothic"/>
+        </w:rPr>
+        <w:t xml:space="preserve">   - Action: The farmer records the sale in </w:t>
+      </w:r>
+      <w:r>
+        <w:rPr>
+          <w:rFonts w:ascii="Century Gothic" w:hAnsi="Century Gothic"/>
+        </w:rPr>
+        <w:t>APMS</w:t>
+      </w:r>
+      <w:r>
+        <w:rPr>
+          <w:rFonts w:ascii="Century Gothic" w:hAnsi="Century Gothic"/>
+        </w:rPr>
+        <w:t>, including details such as the buyer, quantity sold, sale price, and date of sale.</w:t>
+      </w:r>
+    </w:p>
+    <w:p>
+      <w:pPr>
+        <w:rPr>
+          <w:rFonts w:ascii="Century Gothic" w:hAnsi="Century Gothic"/>
+        </w:rPr>
+      </w:pPr>
+      <w:r>
+        <w:rPr>
+          <w:rFonts w:ascii="Century Gothic" w:hAnsi="Century Gothic"/>
+        </w:rPr>
+        <w:t xml:space="preserve">   - Benefit: This allows the farmer to maintain accurate sales records and analyze sales trends over time to identify the most profitable produce and sales periods.</w:t>
+      </w:r>
+    </w:p>
+    <w:p>
+      <w:pPr>
+        <w:rPr>
+          <w:rFonts w:ascii="Century Gothic" w:hAnsi="Century Gothic"/>
+        </w:rPr>
+      </w:pPr>
+    </w:p>
+    <w:p>
+      <w:pPr>
+        <w:rPr>
+          <w:rFonts w:ascii="Century Gothic" w:hAnsi="Century Gothic"/>
+        </w:rPr>
+      </w:pPr>
+    </w:p>
+    <w:p>
+      <w:pPr>
+        <w:rPr>
+          <w:rFonts w:ascii="Century Gothic" w:hAnsi="Century Gothic"/>
+        </w:rPr>
+      </w:pPr>
+      <w:r>
+        <w:rPr>
+          <w:rFonts w:ascii="Century Gothic" w:hAnsi="Century Gothic"/>
+        </w:rPr>
+        <w:t>4. Production Analysis</w:t>
+      </w:r>
+    </w:p>
+    <w:p>
+      <w:pPr>
+        <w:rPr>
+          <w:rFonts w:ascii="Century Gothic" w:hAnsi="Century Gothic"/>
+        </w:rPr>
+      </w:pPr>
+      <w:r>
+        <w:rPr>
+          <w:rFonts w:ascii="Century Gothic" w:hAnsi="Century Gothic"/>
+        </w:rPr>
+        <w:t xml:space="preserve">   - Scenario: A farmer wants to analyze the performance of different crops over the past year.</w:t>
+      </w:r>
+    </w:p>
+    <w:p>
+      <w:pPr>
+        <w:rPr>
+          <w:rFonts w:ascii="Century Gothic" w:hAnsi="Century Gothic"/>
+        </w:rPr>
+      </w:pPr>
+      <w:r>
+        <w:rPr>
+          <w:rFonts w:ascii="Century Gothic" w:hAnsi="Century Gothic"/>
+        </w:rPr>
+        <w:t xml:space="preserve">   - Action: The farmer generates reports in </w:t>
+      </w:r>
+      <w:r>
+        <w:rPr>
+          <w:rFonts w:ascii="Century Gothic" w:hAnsi="Century Gothic"/>
+        </w:rPr>
+        <w:t>APMS</w:t>
+      </w:r>
+      <w:r>
+        <w:rPr>
+          <w:rFonts w:ascii="Century Gothic" w:hAnsi="Century Gothic"/>
+        </w:rPr>
+        <w:t xml:space="preserve"> to review historical data on production, inventory levels, and sales performance.</w:t>
+      </w:r>
+    </w:p>
+    <w:p>
+      <w:pPr>
+        <w:rPr>
+          <w:rFonts w:ascii="Century Gothic" w:hAnsi="Century Gothic"/>
+        </w:rPr>
+      </w:pPr>
+      <w:r>
+        <w:rPr>
+          <w:rFonts w:ascii="Century Gothic" w:hAnsi="Century Gothic"/>
+        </w:rPr>
+        <w:lastRenderedPageBreak/>
+        <w:t xml:space="preserve">   - Benefit: This provides valuable insights into which crops are performing well and helps the farmer make informed decisions about future planting and resource allocation.</w:t>
+      </w:r>
+    </w:p>
+    <w:p>
+      <w:pPr>
+        <w:rPr>
+          <w:rFonts w:ascii="Century Gothic" w:hAnsi="Century Gothic"/>
+        </w:rPr>
+      </w:pPr>
+    </w:p>
+    <w:p>
+      <w:pPr>
+        <w:rPr>
+          <w:rFonts w:ascii="Century Gothic" w:hAnsi="Century Gothic"/>
+        </w:rPr>
+      </w:pPr>
+      <w:r>
+        <w:rPr>
+          <w:rFonts w:ascii="Century Gothic" w:hAnsi="Century Gothic"/>
+        </w:rPr>
+        <w:t>5. Market Planning</w:t>
+      </w:r>
+    </w:p>
+    <w:p>
+      <w:pPr>
+        <w:rPr>
+          <w:rFonts w:ascii="Century Gothic" w:hAnsi="Century Gothic"/>
+        </w:rPr>
+      </w:pPr>
+      <w:r>
+        <w:rPr>
+          <w:rFonts w:ascii="Century Gothic" w:hAnsi="Century Gothic"/>
+        </w:rPr>
+        <w:t xml:space="preserve">   - Scenario: A farmer plans to enter a new market and needs to estimate the potential supply and demand.</w:t>
+      </w:r>
+    </w:p>
+    <w:p>
+      <w:pPr>
+        <w:rPr>
+          <w:rFonts w:ascii="Century Gothic" w:hAnsi="Century Gothic"/>
+        </w:rPr>
+      </w:pPr>
+      <w:r>
+        <w:rPr>
+          <w:rFonts w:ascii="Century Gothic" w:hAnsi="Century Gothic"/>
+        </w:rPr>
+        <w:t xml:space="preserve">   - Action: The farmer uses </w:t>
+      </w:r>
+      <w:r>
+        <w:rPr>
+          <w:rFonts w:ascii="Century Gothic" w:hAnsi="Century Gothic"/>
+        </w:rPr>
+        <w:t>APMS</w:t>
+      </w:r>
+      <w:r>
+        <w:rPr>
+          <w:rFonts w:ascii="Century Gothic" w:hAnsi="Century Gothic"/>
+        </w:rPr>
+        <w:t xml:space="preserve"> to analyze inventory data and forecast production levels based on historical trends.</w:t>
+      </w:r>
+    </w:p>
+    <w:p>
+      <w:pPr>
+        <w:rPr>
+          <w:rFonts w:ascii="Century Gothic" w:hAnsi="Century Gothic"/>
+        </w:rPr>
+      </w:pPr>
+      <w:r>
+        <w:rPr>
+          <w:rFonts w:ascii="Century Gothic" w:hAnsi="Century Gothic"/>
+        </w:rPr>
+        <w:t xml:space="preserve">   - Benefit: This helps the farmer plan their market entry strategy and ensure they have enough produce to meet demand.</w:t>
+      </w:r>
+    </w:p>
+    <w:p>
+      <w:pPr>
+        <w:rPr>
+          <w:rFonts w:ascii="Century Gothic" w:hAnsi="Century Gothic"/>
+        </w:rPr>
+      </w:pPr>
+    </w:p>
+    <w:p>
+      <w:pPr>
+        <w:rPr>
+          <w:rFonts w:ascii="Century Gothic" w:hAnsi="Century Gothic"/>
+        </w:rPr>
+      </w:pPr>
+      <w:r>
+        <w:rPr>
+          <w:rFonts w:ascii="Century Gothic" w:hAnsi="Century Gothic"/>
+        </w:rPr>
+        <w:t>6. Quality Control</w:t>
+      </w:r>
+    </w:p>
+    <w:p>
+      <w:pPr>
+        <w:rPr>
+          <w:rFonts w:ascii="Century Gothic" w:hAnsi="Century Gothic"/>
+        </w:rPr>
+      </w:pPr>
+      <w:r>
+        <w:rPr>
+          <w:rFonts w:ascii="Century Gothic" w:hAnsi="Century Gothic"/>
+        </w:rPr>
+        <w:t xml:space="preserve">   - Scenario: A farmer wants to ensure the quality of their produce is maintained during storage.</w:t>
+      </w:r>
+    </w:p>
+    <w:p>
+      <w:pPr>
+        <w:rPr>
+          <w:rFonts w:ascii="Century Gothic" w:hAnsi="Century Gothic"/>
+        </w:rPr>
+      </w:pPr>
+      <w:r>
+        <w:rPr>
+          <w:rFonts w:ascii="Century Gothic" w:hAnsi="Century Gothic"/>
+        </w:rPr>
+        <w:t xml:space="preserve">   - Action: The farmer uses </w:t>
+      </w:r>
+      <w:r>
+        <w:rPr>
+          <w:rFonts w:ascii="Century Gothic" w:hAnsi="Century Gothic"/>
+        </w:rPr>
+        <w:t>APMS</w:t>
+      </w:r>
+      <w:r>
+        <w:rPr>
+          <w:rFonts w:ascii="Century Gothic" w:hAnsi="Century Gothic"/>
+        </w:rPr>
+        <w:t xml:space="preserve"> to track storage conditions and receive alerts for any deviations that could affect produce quality.</w:t>
+      </w:r>
+    </w:p>
+    <w:p>
+      <w:pPr>
+        <w:rPr>
+          <w:rFonts w:ascii="Century Gothic" w:hAnsi="Century Gothic"/>
+        </w:rPr>
+      </w:pPr>
+      <w:r>
+        <w:rPr>
+          <w:rFonts w:ascii="Century Gothic" w:hAnsi="Century Gothic"/>
+        </w:rPr>
+        <w:t xml:space="preserve">   - Benefit: This ensures that the produce remains in optimal condition, leading to higher quality and better market prices.</w:t>
+      </w:r>
+    </w:p>
+    <w:p>
+      <w:pPr>
+        <w:rPr>
+          <w:rFonts w:ascii="Century Gothic" w:hAnsi="Century Gothic"/>
+        </w:rPr>
+      </w:pPr>
+    </w:p>
+    <w:p>
+      <w:pPr>
+        <w:rPr>
+          <w:rFonts w:ascii="Century Gothic" w:hAnsi="Century Gothic"/>
+        </w:rPr>
+      </w:pPr>
+    </w:p>
+    <w:p>
+      <w:pPr>
+        <w:rPr>
+          <w:rFonts w:ascii="Century Gothic" w:hAnsi="Century Gothic"/>
+        </w:rPr>
+      </w:pPr>
+    </w:p>
+    <w:p>
+      <w:pPr>
+        <w:rPr>
+          <w:rFonts w:ascii="Century Gothic" w:hAnsi="Century Gothic"/>
+        </w:rPr>
+      </w:pPr>
+      <w:r>
+        <w:rPr>
+          <w:rFonts w:ascii="Century Gothic" w:hAnsi="Century Gothic"/>
+        </w:rPr>
+        <w:t>7. Compliance and Traceability</w:t>
+      </w:r>
+    </w:p>
+    <w:p>
+      <w:pPr>
+        <w:rPr>
+          <w:rFonts w:ascii="Century Gothic" w:hAnsi="Century Gothic"/>
+        </w:rPr>
+      </w:pPr>
+      <w:r>
+        <w:rPr>
+          <w:rFonts w:ascii="Century Gothic" w:hAnsi="Century Gothic"/>
+        </w:rPr>
+        <w:t xml:space="preserve">   - Scenario: A farmer needs to provide traceability information for their produce to meet regulatory requirements.</w:t>
+      </w:r>
+    </w:p>
+    <w:p>
+      <w:pPr>
+        <w:rPr>
+          <w:rFonts w:ascii="Century Gothic" w:hAnsi="Century Gothic"/>
+        </w:rPr>
+      </w:pPr>
+      <w:r>
+        <w:rPr>
+          <w:rFonts w:ascii="Century Gothic" w:hAnsi="Century Gothic"/>
+        </w:rPr>
+        <w:t xml:space="preserve">   - Action: The farmer uses </w:t>
+      </w:r>
+      <w:r>
+        <w:rPr>
+          <w:rFonts w:ascii="Century Gothic" w:hAnsi="Century Gothic"/>
+        </w:rPr>
+        <w:t>APMS</w:t>
+      </w:r>
+      <w:r>
+        <w:rPr>
+          <w:rFonts w:ascii="Century Gothic" w:hAnsi="Century Gothic"/>
+        </w:rPr>
+        <w:t xml:space="preserve"> to generate traceability reports that track the produce from harvest to sale.</w:t>
+      </w:r>
+    </w:p>
+    <w:p>
+      <w:pPr>
+        <w:rPr>
+          <w:rFonts w:ascii="Century Gothic" w:hAnsi="Century Gothic"/>
+        </w:rPr>
+      </w:pPr>
+      <w:r>
+        <w:rPr>
+          <w:rFonts w:ascii="Century Gothic" w:hAnsi="Century Gothic"/>
+        </w:rPr>
+        <w:t xml:space="preserve">   - Benefit: This helps the farmer comply with regulations and provides transparency to buyers, enhancing trust and marketability.</w:t>
+      </w:r>
+    </w:p>
+    <w:p>
+      <w:pPr>
+        <w:rPr>
+          <w:rFonts w:ascii="Century Gothic" w:hAnsi="Century Gothic"/>
+        </w:rPr>
+      </w:pPr>
+    </w:p>
+    <w:p>
+      <w:pPr>
+        <w:rPr>
+          <w:rFonts w:ascii="Century Gothic" w:hAnsi="Century Gothic"/>
+        </w:rPr>
+      </w:pPr>
+    </w:p>
+    <w:p>
+      <w:pPr>
+        <w:rPr>
+          <w:rFonts w:ascii="Century Gothic" w:hAnsi="Century Gothic"/>
+        </w:rPr>
+      </w:pPr>
+    </w:p>
+    <w:p>
+      <w:pPr>
+        <w:rPr>
+          <w:rFonts w:ascii="Century Gothic" w:hAnsi="Century Gothic"/>
+        </w:rPr>
+      </w:pPr>
+      <w:r>
+        <w:rPr>
+          <w:rFonts w:ascii="Century Gothic" w:hAnsi="Century Gothic"/>
+        </w:rPr>
+        <w:t>DATABASE DESIGN</w:t>
+      </w:r>
+    </w:p>
+    <w:p>
+      <w:pPr>
+        <w:rPr>
+          <w:rFonts w:ascii="Century Gothic" w:hAnsi="Century Gothic"/>
+        </w:rPr>
+      </w:pPr>
+    </w:p>
+    <w:p>
+      <w:pPr>
+        <w:rPr>
+          <w:rFonts w:ascii="Century Gothic" w:hAnsi="Century Gothic"/>
+        </w:rPr>
+      </w:pPr>
+      <w:r>
+        <w:rPr>
+          <w:rFonts w:ascii="Century Gothic" w:hAnsi="Century Gothic"/>
+        </w:rPr>
+        <w:t>1. User Accounts Table:</w:t>
+      </w:r>
+    </w:p>
+    <w:p>
+      <w:pPr>
+        <w:rPr>
+          <w:rFonts w:ascii="Century Gothic" w:hAnsi="Century Gothic"/>
+        </w:rPr>
+      </w:pPr>
+      <w:r>
+        <w:rPr>
+          <w:rFonts w:ascii="Century Gothic" w:hAnsi="Century Gothic"/>
+        </w:rPr>
+        <w:t>- `UserID` (Primary Key)</w:t>
+      </w:r>
+    </w:p>
+    <w:p>
+      <w:pPr>
+        <w:rPr>
+          <w:rFonts w:ascii="Century Gothic" w:hAnsi="Century Gothic"/>
+        </w:rPr>
+      </w:pPr>
+      <w:r>
+        <w:rPr>
+          <w:rFonts w:ascii="Century Gothic" w:hAnsi="Century Gothic"/>
+        </w:rPr>
+        <w:t>- `UserName`</w:t>
+      </w:r>
+    </w:p>
+    <w:p>
+      <w:pPr>
+        <w:rPr>
+          <w:rFonts w:ascii="Century Gothic" w:hAnsi="Century Gothic"/>
+        </w:rPr>
+      </w:pPr>
+      <w:r>
+        <w:rPr>
+          <w:rFonts w:ascii="Century Gothic" w:hAnsi="Century Gothic"/>
+        </w:rPr>
+        <w:t>- `Password`</w:t>
+      </w:r>
+    </w:p>
+    <w:p>
+      <w:pPr>
+        <w:rPr>
+          <w:rFonts w:ascii="Century Gothic" w:hAnsi="Century Gothic"/>
+        </w:rPr>
+      </w:pPr>
+      <w:r>
+        <w:rPr>
+          <w:rFonts w:ascii="Century Gothic" w:hAnsi="Century Gothic"/>
+        </w:rPr>
+        <w:t>- `Email`</w:t>
+      </w:r>
+    </w:p>
+    <w:p>
+      <w:pPr>
+        <w:rPr>
+          <w:rFonts w:ascii="Century Gothic" w:hAnsi="Century Gothic"/>
+        </w:rPr>
+      </w:pPr>
+      <w:r>
+        <w:rPr>
+          <w:rFonts w:ascii="Century Gothic" w:hAnsi="Century Gothic"/>
+        </w:rPr>
+        <w:t>- `Phone`</w:t>
+      </w:r>
+    </w:p>
+    <w:p>
+      <w:pPr>
+        <w:rPr>
+          <w:rFonts w:ascii="Century Gothic" w:hAnsi="Century Gothic"/>
+        </w:rPr>
+      </w:pPr>
+      <w:r>
+        <w:rPr>
+          <w:rFonts w:ascii="Century Gothic" w:hAnsi="Century Gothic"/>
+        </w:rPr>
+        <w:t>- `Role` (e.g., Farmer, Admin)</w:t>
+      </w:r>
+    </w:p>
+    <w:p>
+      <w:pPr>
+        <w:rPr>
+          <w:rFonts w:ascii="Century Gothic" w:hAnsi="Century Gothic"/>
+        </w:rPr>
+      </w:pPr>
+    </w:p>
+    <w:p>
+      <w:pPr>
+        <w:rPr>
+          <w:rFonts w:ascii="Century Gothic" w:hAnsi="Century Gothic"/>
+        </w:rPr>
+      </w:pPr>
+      <w:r>
+        <w:rPr>
+          <w:rFonts w:ascii="Century Gothic" w:hAnsi="Century Gothic"/>
+        </w:rPr>
+        <w:t>2. Farms Table:</w:t>
+      </w:r>
+    </w:p>
+    <w:p>
+      <w:pPr>
+        <w:rPr>
+          <w:rFonts w:ascii="Century Gothic" w:hAnsi="Century Gothic"/>
+        </w:rPr>
+      </w:pPr>
+      <w:r>
+        <w:rPr>
+          <w:rFonts w:ascii="Century Gothic" w:hAnsi="Century Gothic"/>
+        </w:rPr>
+        <w:t>- `FarmID` (Primary Key)</w:t>
+      </w:r>
+    </w:p>
+    <w:p>
+      <w:pPr>
+        <w:rPr>
+          <w:rFonts w:ascii="Century Gothic" w:hAnsi="Century Gothic"/>
+        </w:rPr>
+      </w:pPr>
+      <w:r>
+        <w:rPr>
+          <w:rFonts w:ascii="Century Gothic" w:hAnsi="Century Gothic"/>
+        </w:rPr>
+        <w:t>- `UserID` (Foreign Key)</w:t>
+      </w:r>
+    </w:p>
+    <w:p>
+      <w:pPr>
+        <w:rPr>
+          <w:rFonts w:ascii="Century Gothic" w:hAnsi="Century Gothic"/>
+        </w:rPr>
+      </w:pPr>
+      <w:r>
+        <w:rPr>
+          <w:rFonts w:ascii="Century Gothic" w:hAnsi="Century Gothic"/>
+        </w:rPr>
+        <w:t>- `FarmName`</w:t>
+      </w:r>
+    </w:p>
+    <w:p>
+      <w:pPr>
+        <w:rPr>
+          <w:rFonts w:ascii="Century Gothic" w:hAnsi="Century Gothic"/>
+        </w:rPr>
+      </w:pPr>
+      <w:r>
+        <w:rPr>
+          <w:rFonts w:ascii="Century Gothic" w:hAnsi="Century Gothic"/>
+        </w:rPr>
+        <w:t xml:space="preserve">- </w:t>
+      </w:r>
+      <w:r>
+        <w:rPr>
+          <w:rFonts w:ascii="Century Gothic" w:hAnsi="Century Gothic"/>
+        </w:rPr>
+        <w:t>Country</w:t>
+      </w:r>
+    </w:p>
+    <w:p>
+      <w:pPr>
+        <w:rPr>
+          <w:rFonts w:ascii="Century Gothic" w:hAnsi="Century Gothic"/>
+        </w:rPr>
+      </w:pPr>
+      <w:r>
+        <w:rPr>
+          <w:rFonts w:ascii="Century Gothic" w:hAnsi="Century Gothic"/>
+        </w:rPr>
+        <w:t>- Region</w:t>
+      </w:r>
+    </w:p>
+    <w:p>
+      <w:pPr>
+        <w:rPr>
+          <w:rFonts w:ascii="Century Gothic" w:hAnsi="Century Gothic"/>
+        </w:rPr>
+      </w:pPr>
+      <w:r>
+        <w:rPr>
+          <w:rFonts w:ascii="Century Gothic" w:hAnsi="Century Gothic"/>
+        </w:rPr>
+        <w:t>- `FarmSize`</w:t>
+      </w:r>
+    </w:p>
+    <w:p>
+      <w:pPr>
+        <w:rPr>
+          <w:rFonts w:ascii="Century Gothic" w:hAnsi="Century Gothic"/>
+        </w:rPr>
+      </w:pPr>
+      <w:r>
+        <w:rPr>
+          <w:rFonts w:ascii="Century Gothic" w:hAnsi="Century Gothic"/>
+        </w:rPr>
+        <w:t>- `CropType`</w:t>
+      </w:r>
+    </w:p>
+    <w:p>
+      <w:pPr>
+        <w:rPr>
+          <w:rFonts w:ascii="Century Gothic" w:hAnsi="Century Gothic"/>
+        </w:rPr>
+      </w:pPr>
+    </w:p>
+    <w:p>
+      <w:pPr>
+        <w:rPr>
+          <w:rFonts w:ascii="Century Gothic" w:hAnsi="Century Gothic"/>
+        </w:rPr>
+      </w:pPr>
+      <w:r>
+        <w:rPr>
+          <w:rFonts w:ascii="Century Gothic" w:hAnsi="Century Gothic"/>
+        </w:rPr>
+        <w:t>3. Produce Table:</w:t>
+      </w:r>
+    </w:p>
+    <w:p>
+      <w:pPr>
+        <w:rPr>
+          <w:rFonts w:ascii="Century Gothic" w:hAnsi="Century Gothic"/>
+        </w:rPr>
+      </w:pPr>
+      <w:r>
+        <w:rPr>
+          <w:rFonts w:ascii="Century Gothic" w:hAnsi="Century Gothic"/>
+        </w:rPr>
+        <w:t>- `ProduceID` (Primary Key)</w:t>
+      </w:r>
+    </w:p>
+    <w:p>
+      <w:pPr>
+        <w:rPr>
+          <w:rFonts w:ascii="Century Gothic" w:hAnsi="Century Gothic"/>
+        </w:rPr>
+      </w:pPr>
+      <w:r>
+        <w:rPr>
+          <w:rFonts w:ascii="Century Gothic" w:hAnsi="Century Gothic"/>
+        </w:rPr>
+        <w:t>- `FarmID` (Foreign Key)</w:t>
+      </w:r>
+    </w:p>
+    <w:p>
+      <w:pPr>
+        <w:rPr>
+          <w:rFonts w:ascii="Century Gothic" w:hAnsi="Century Gothic"/>
+        </w:rPr>
+      </w:pPr>
+      <w:r>
+        <w:rPr>
+          <w:rFonts w:ascii="Century Gothic" w:hAnsi="Century Gothic"/>
+        </w:rPr>
+        <w:t>- `ProduceType`</w:t>
+      </w:r>
+    </w:p>
+    <w:p>
+      <w:pPr>
+        <w:rPr>
+          <w:rFonts w:ascii="Century Gothic" w:hAnsi="Century Gothic"/>
+        </w:rPr>
+      </w:pPr>
+      <w:r>
+        <w:rPr>
+          <w:rFonts w:ascii="Century Gothic" w:hAnsi="Century Gothic"/>
+        </w:rPr>
+        <w:t>- `Quantity`</w:t>
+      </w:r>
+    </w:p>
+    <w:p>
+      <w:pPr>
+        <w:rPr>
+          <w:rFonts w:ascii="Century Gothic" w:hAnsi="Century Gothic"/>
+        </w:rPr>
+      </w:pPr>
+      <w:r>
+        <w:rPr>
+          <w:rFonts w:ascii="Century Gothic" w:hAnsi="Century Gothic"/>
+        </w:rPr>
+        <w:t>- `HarvestDate`</w:t>
+      </w:r>
+    </w:p>
+    <w:p>
+      <w:pPr>
+        <w:rPr>
+          <w:rFonts w:ascii="Century Gothic" w:hAnsi="Century Gothic"/>
+        </w:rPr>
+      </w:pPr>
+    </w:p>
+    <w:p>
+      <w:pPr>
+        <w:rPr>
+          <w:rFonts w:ascii="Century Gothic" w:hAnsi="Century Gothic"/>
+        </w:rPr>
+      </w:pPr>
+    </w:p>
+    <w:p>
+      <w:pPr>
+        <w:rPr>
+          <w:rFonts w:ascii="Century Gothic" w:hAnsi="Century Gothic"/>
+        </w:rPr>
+      </w:pPr>
+    </w:p>
+    <w:p>
+      <w:pPr>
+        <w:rPr>
+          <w:rFonts w:ascii="Century Gothic" w:hAnsi="Century Gothic"/>
+        </w:rPr>
+      </w:pPr>
+    </w:p>
+    <w:p>
+      <w:pPr>
+        <w:rPr>
+          <w:rFonts w:ascii="Century Gothic" w:hAnsi="Century Gothic"/>
+        </w:rPr>
+      </w:pPr>
+      <w:r>
+        <w:rPr>
+          <w:rFonts w:ascii="Century Gothic" w:hAnsi="Century Gothic"/>
+        </w:rPr>
+        <w:t>4. Sales Table:</w:t>
+      </w:r>
+    </w:p>
+    <w:p>
+      <w:pPr>
+        <w:rPr>
+          <w:rFonts w:ascii="Century Gothic" w:hAnsi="Century Gothic"/>
+        </w:rPr>
+      </w:pPr>
+      <w:r>
+        <w:rPr>
+          <w:rFonts w:ascii="Century Gothic" w:hAnsi="Century Gothic"/>
+        </w:rPr>
+        <w:lastRenderedPageBreak/>
+        <w:t>- `SaleID` (Primary Key)</w:t>
+      </w:r>
+    </w:p>
+    <w:p>
+      <w:pPr>
+        <w:rPr>
+          <w:rFonts w:ascii="Century Gothic" w:hAnsi="Century Gothic"/>
+        </w:rPr>
+      </w:pPr>
+      <w:r>
+        <w:rPr>
+          <w:rFonts w:ascii="Century Gothic" w:hAnsi="Century Gothic"/>
+        </w:rPr>
+        <w:t>- `ProduceID` (Foreign Key)</w:t>
+      </w:r>
+    </w:p>
+    <w:p>
+      <w:pPr>
+        <w:rPr>
+          <w:rFonts w:ascii="Century Gothic" w:hAnsi="Century Gothic"/>
+        </w:rPr>
+      </w:pPr>
+      <w:r>
+        <w:rPr>
+          <w:rFonts w:ascii="Century Gothic" w:hAnsi="Century Gothic"/>
+        </w:rPr>
+        <w:t>- `SaleDate`</w:t>
+      </w:r>
+    </w:p>
+    <w:p>
+      <w:pPr>
+        <w:rPr>
+          <w:rFonts w:ascii="Century Gothic" w:hAnsi="Century Gothic"/>
+        </w:rPr>
+      </w:pPr>
+      <w:r>
+        <w:rPr>
+          <w:rFonts w:ascii="Century Gothic" w:hAnsi="Century Gothic"/>
+        </w:rPr>
+        <w:t>- `QuantitySold`</w:t>
+      </w:r>
+    </w:p>
+    <w:p>
+      <w:pPr>
+        <w:rPr>
+          <w:rFonts w:ascii="Century Gothic" w:hAnsi="Century Gothic"/>
+        </w:rPr>
+      </w:pPr>
+      <w:r>
+        <w:rPr>
+          <w:rFonts w:ascii="Century Gothic" w:hAnsi="Century Gothic"/>
+        </w:rPr>
+        <w:t>- `SalePrice`</w:t>
+      </w:r>
+    </w:p>
+    <w:p>
+      <w:pPr>
+        <w:rPr>
+          <w:rFonts w:ascii="Century Gothic" w:hAnsi="Century Gothic"/>
+        </w:rPr>
+      </w:pPr>
+    </w:p>
+    <w:p>
+      <w:pPr>
+        <w:rPr>
+          <w:rFonts w:ascii="Century Gothic" w:hAnsi="Century Gothic"/>
+        </w:rPr>
+      </w:pPr>
+      <w:r>
+        <w:rPr>
+          <w:rFonts w:ascii="Century Gothic" w:hAnsi="Century Gothic"/>
+        </w:rPr>
+        <w:t>5. Reports Table:</w:t>
+      </w:r>
+    </w:p>
+    <w:p>
+      <w:pPr>
+        <w:rPr>
+          <w:rFonts w:ascii="Century Gothic" w:hAnsi="Century Gothic"/>
+        </w:rPr>
+      </w:pPr>
+      <w:r>
+        <w:rPr>
+          <w:rFonts w:ascii="Century Gothic" w:hAnsi="Century Gothic"/>
+        </w:rPr>
+        <w:t>- `ReportID` (Primary Key)</w:t>
+      </w:r>
+    </w:p>
+    <w:p>
+      <w:pPr>
+        <w:rPr>
+          <w:rFonts w:ascii="Century Gothic" w:hAnsi="Century Gothic"/>
+        </w:rPr>
+      </w:pPr>
+      <w:r>
+        <w:rPr>
+          <w:rFonts w:ascii="Century Gothic" w:hAnsi="Century Gothic"/>
+        </w:rPr>
+        <w:t>- `UserID` (Foreign Key)</w:t>
+      </w:r>
+    </w:p>
+    <w:p>
+      <w:pPr>
+        <w:rPr>
+          <w:rFonts w:ascii="Century Gothic" w:hAnsi="Century Gothic"/>
+        </w:rPr>
+      </w:pPr>
+      <w:r>
+        <w:rPr>
+          <w:rFonts w:ascii="Century Gothic" w:hAnsi="Century Gothic"/>
+        </w:rPr>
+        <w:t>- `ReportType`</w:t>
+      </w:r>
+    </w:p>
+    <w:p>
+      <w:pPr>
+        <w:rPr>
+          <w:rFonts w:ascii="Century Gothic" w:hAnsi="Century Gothic"/>
+        </w:rPr>
+      </w:pPr>
+      <w:r>
+        <w:rPr>
+          <w:rFonts w:ascii="Century Gothic" w:hAnsi="Century Gothic"/>
+        </w:rPr>
+        <w:t>- `GeneratedDate`</w:t>
+      </w:r>
+    </w:p>
+    <w:p>
+      <w:pPr>
+        <w:rPr>
+          <w:rFonts w:ascii="Century Gothic" w:hAnsi="Century Gothic"/>
+        </w:rPr>
+      </w:pPr>
+    </w:p>
+    <w:p>
+      <w:pPr>
+        <w:rPr>
+          <w:rFonts w:ascii="Century Gothic" w:hAnsi="Century Gothic"/>
+        </w:rPr>
+      </w:pPr>
+      <w:r>
+        <w:rPr>
+          <w:rFonts w:ascii="Century Gothic" w:hAnsi="Century Gothic"/>
+        </w:rPr>
+        <w:t xml:space="preserve"> Relations</w:t>
+      </w:r>
+    </w:p>
+    <w:p>
+      <w:pPr>
+        <w:rPr>
+          <w:rFonts w:ascii="Century Gothic" w:hAnsi="Century Gothic"/>
+        </w:rPr>
+      </w:pPr>
+    </w:p>
+    <w:p>
+      <w:pPr>
+        <w:rPr>
+          <w:rFonts w:ascii="Century Gothic" w:hAnsi="Century Gothic"/>
+        </w:rPr>
+      </w:pPr>
+      <w:r>
+        <w:rPr>
+          <w:rFonts w:ascii="Century Gothic" w:hAnsi="Century Gothic"/>
+        </w:rPr>
+        <w:t xml:space="preserve">- Each user can have </w:t>
+      </w:r>
+      <w:r>
+        <w:rPr>
+          <w:rFonts w:ascii="Century Gothic" w:hAnsi="Century Gothic"/>
+        </w:rPr>
+        <w:t>one farm .</w:t>
+      </w:r>
+    </w:p>
+    <w:p>
+      <w:pPr>
+        <w:rPr>
+          <w:rFonts w:ascii="Century Gothic" w:hAnsi="Century Gothic"/>
+        </w:rPr>
+      </w:pPr>
+      <w:r>
+        <w:rPr>
+          <w:rFonts w:ascii="Century Gothic" w:hAnsi="Century Gothic"/>
+        </w:rPr>
+        <w:t>- Each farm can have multiple produce entries.</w:t>
+      </w:r>
+    </w:p>
+    <w:p>
+      <w:pPr>
+        <w:rPr>
+          <w:rFonts w:ascii="Century Gothic" w:hAnsi="Century Gothic"/>
+        </w:rPr>
+      </w:pPr>
+      <w:r>
+        <w:rPr>
+          <w:rFonts w:ascii="Century Gothic" w:hAnsi="Century Gothic"/>
+        </w:rPr>
+        <w:t>- Each produce entry can have multiple sales records.</w:t>
+      </w:r>
+    </w:p>
+    <w:p>
+      <w:pPr>
+        <w:rPr>
+          <w:rFonts w:ascii="Century Gothic" w:hAnsi="Century Gothic"/>
+        </w:rPr>
+      </w:pPr>
+      <w:r>
+        <w:rPr>
+          <w:rFonts w:ascii="Century Gothic" w:hAnsi="Century Gothic"/>
+        </w:rPr>
+        <w:t>- Each user can generate multiple reports.</w:t>
+      </w:r>
+    </w:p>
+    <w:p>
+      <w:pPr>
+        <w:rPr>
+          <w:rFonts w:ascii="Century Gothic" w:hAnsi="Century Gothic"/>
+        </w:rPr>
+      </w:pPr>
+      <w:r>
+        <w:rPr>
+          <w:rFonts w:ascii="Century Gothic" w:hAnsi="Century Gothic"/>
+        </w:rPr>
         <w:t xml:space="preserve"> </w:t>
       </w:r>
-      <w:bookmarkStart w:id="8" w:name="_Toc191929954"/>
-      <w:r>
-        <w:t>Flow of Events</w:t>
-      </w:r>
-      <w:bookmarkEnd w:id="8"/>
-    </w:p>
-    <w:p>
-      <w:pPr>
-        <w:rPr>
-          <w:rFonts w:ascii="Century Gothic" w:hAnsi="Century Gothic"/>
-        </w:rPr>
-      </w:pPr>
-    </w:p>
-    <w:p>
-      <w:pPr>
-        <w:ind w:left="540"/>
-        <w:rPr>
-          <w:rFonts w:ascii="Century Gothic" w:hAnsi="Century Gothic"/>
-        </w:rPr>
-      </w:pPr>
-      <w:r>
-        <w:rPr>
-          <w:rFonts w:ascii="Century Gothic" w:hAnsi="Century Gothic"/>
-        </w:rPr>
-        <w:t>1. User Registration and Authentication</w:t>
-      </w:r>
-    </w:p>
-    <w:p>
-      <w:pPr>
-        <w:rPr>
-          <w:rFonts w:ascii="Century Gothic" w:hAnsi="Century Gothic"/>
-        </w:rPr>
-      </w:pPr>
-      <w:r>
-        <w:rPr>
-          <w:rFonts w:ascii="Century Gothic" w:hAnsi="Century Gothic"/>
-        </w:rPr>
-        <w:t xml:space="preserve">   - Event: Farmers register on the </w:t>
-      </w:r>
-      <w:r>
-        <w:rPr>
-          <w:rFonts w:ascii="Century Gothic" w:hAnsi="Century Gothic"/>
-        </w:rPr>
-        <w:t>APMS</w:t>
-      </w:r>
-      <w:r>
-        <w:rPr>
-          <w:rFonts w:ascii="Century Gothic" w:hAnsi="Century Gothic"/>
-        </w:rPr>
-        <w:t xml:space="preserve"> platform.</w:t>
-      </w:r>
-    </w:p>
-    <w:p>
-      <w:pPr>
-        <w:rPr>
-          <w:rFonts w:ascii="Century Gothic" w:hAnsi="Century Gothic"/>
-        </w:rPr>
-      </w:pPr>
-      <w:r>
-        <w:rPr>
-          <w:rFonts w:ascii="Century Gothic" w:hAnsi="Century Gothic"/>
-        </w:rPr>
-        <w:t xml:space="preserve">   - Details: Farmers provide their basic information and create an account. Optional </w:t>
-      </w:r>
-      <w:r>
-        <w:rPr>
-          <w:rFonts w:ascii="Century Gothic" w:hAnsi="Century Gothic"/>
-        </w:rPr>
-        <w:t>2FA</w:t>
-      </w:r>
-      <w:r>
-        <w:rPr>
-          <w:rFonts w:ascii="Century Gothic" w:hAnsi="Century Gothic"/>
-        </w:rPr>
-        <w:t xml:space="preserve"> authentication  can be set up.</w:t>
-      </w:r>
-    </w:p>
-    <w:p>
-      <w:pPr>
-        <w:rPr>
-          <w:rFonts w:ascii="Century Gothic" w:hAnsi="Century Gothic"/>
-        </w:rPr>
-      </w:pPr>
-      <w:r>
-        <w:rPr>
-          <w:rFonts w:ascii="Century Gothic" w:hAnsi="Century Gothic"/>
-        </w:rPr>
-        <w:t xml:space="preserve">   - Outcome: A secure account is created for the farmer, enabling personalized access.</w:t>
-      </w:r>
-    </w:p>
-    <w:p>
-      <w:pPr>
-        <w:rPr>
-          <w:rFonts w:ascii="Century Gothic" w:hAnsi="Century Gothic"/>
-        </w:rPr>
-      </w:pPr>
-    </w:p>
-    <w:p>
-      <w:pPr>
-        <w:rPr>
-          <w:rFonts w:ascii="Century Gothic" w:hAnsi="Century Gothic"/>
-        </w:rPr>
-      </w:pPr>
-      <w:r>
-        <w:rPr>
-          <w:rFonts w:ascii="Century Gothic" w:hAnsi="Century Gothic"/>
-        </w:rPr>
-        <w:t>2. Login and Dashboard Overview</w:t>
-      </w:r>
-    </w:p>
-    <w:p>
-      <w:pPr>
-        <w:rPr>
-          <w:rFonts w:ascii="Century Gothic" w:hAnsi="Century Gothic"/>
-        </w:rPr>
-      </w:pPr>
-      <w:r>
-        <w:rPr>
-          <w:rFonts w:ascii="Century Gothic" w:hAnsi="Century Gothic"/>
-        </w:rPr>
-        <w:t xml:space="preserve">   - Event: </w:t>
-      </w:r>
-      <w:r>
-        <w:rPr>
-          <w:rFonts w:ascii="Century Gothic" w:hAnsi="Century Gothic"/>
-        </w:rPr>
-        <w:t>Farmer’s</w:t>
-      </w:r>
-      <w:r>
-        <w:rPr>
-          <w:rFonts w:ascii="Century Gothic" w:hAnsi="Century Gothic"/>
-        </w:rPr>
-        <w:t xml:space="preserve"> log into their </w:t>
-      </w:r>
-      <w:r>
-        <w:rPr>
-          <w:rFonts w:ascii="Century Gothic" w:hAnsi="Century Gothic"/>
-        </w:rPr>
-        <w:t>APMS</w:t>
-      </w:r>
-      <w:r>
-        <w:rPr>
-          <w:rFonts w:ascii="Century Gothic" w:hAnsi="Century Gothic"/>
-        </w:rPr>
-        <w:t xml:space="preserve"> accounts.</w:t>
-      </w:r>
-    </w:p>
-    <w:p>
-      <w:pPr>
-        <w:rPr>
-          <w:rFonts w:ascii="Century Gothic" w:hAnsi="Century Gothic"/>
-        </w:rPr>
-      </w:pPr>
-      <w:r>
-        <w:rPr>
-          <w:rFonts w:ascii="Century Gothic" w:hAnsi="Century Gothic"/>
-        </w:rPr>
-        <w:t xml:space="preserve">   - Details: Farmers enter their credentials to access the system.</w:t>
-      </w:r>
-    </w:p>
-    <w:p>
-      <w:pPr>
-        <w:rPr>
-          <w:rFonts w:ascii="Century Gothic" w:hAnsi="Century Gothic"/>
-        </w:rPr>
-      </w:pPr>
-      <w:r>
-        <w:rPr>
-          <w:rFonts w:ascii="Century Gothic" w:hAnsi="Century Gothic"/>
-        </w:rPr>
-        <w:t xml:space="preserve">   - Outcome: Farmers are presented with a dashboard overview, including produce status, </w:t>
-      </w:r>
-      <w:r>
-        <w:rPr>
-          <w:rFonts w:ascii="Century Gothic" w:hAnsi="Century Gothic"/>
-        </w:rPr>
-        <w:t>weather forecast</w:t>
-      </w:r>
-      <w:r>
-        <w:rPr>
-          <w:rFonts w:ascii="Century Gothic" w:hAnsi="Century Gothic"/>
-        </w:rPr>
-        <w:t>, and recent sales activities. Visual representations like charts and graphs are used for easy understanding.</w:t>
-      </w:r>
-    </w:p>
-    <w:p>
-      <w:pPr>
-        <w:rPr>
-          <w:rFonts w:ascii="Century Gothic" w:hAnsi="Century Gothic"/>
-        </w:rPr>
-      </w:pPr>
-    </w:p>
-    <w:p>
-      <w:pPr>
-        <w:rPr>
-          <w:rFonts w:ascii="Century Gothic" w:hAnsi="Century Gothic"/>
-        </w:rPr>
-      </w:pPr>
-      <w:r>
-        <w:rPr>
-          <w:rFonts w:ascii="Century Gothic" w:hAnsi="Century Gothic"/>
-        </w:rPr>
-        <w:t>3. Produce Entry</w:t>
-      </w:r>
-    </w:p>
-    <w:p>
-      <w:pPr>
-        <w:rPr>
-          <w:rFonts w:ascii="Century Gothic" w:hAnsi="Century Gothic"/>
-        </w:rPr>
-      </w:pPr>
-      <w:r>
-        <w:rPr>
-          <w:rFonts w:ascii="Century Gothic" w:hAnsi="Century Gothic"/>
-        </w:rPr>
-        <w:t xml:space="preserve">   - Event: Farmers enter details of newly harvested produce.</w:t>
-      </w:r>
-    </w:p>
-    <w:p>
-      <w:pPr>
-        <w:rPr>
-          <w:rFonts w:ascii="Century Gothic" w:hAnsi="Century Gothic"/>
-        </w:rPr>
-      </w:pPr>
-      <w:r>
-        <w:rPr>
-          <w:rFonts w:ascii="Century Gothic" w:hAnsi="Century Gothic"/>
-        </w:rPr>
-        <w:t xml:space="preserve">   - Details: Farmers input information such as type of produce, quantity, harvest date, and expected sale date.</w:t>
-      </w:r>
-    </w:p>
-    <w:p>
-      <w:pPr>
-        <w:rPr>
-          <w:rFonts w:ascii="Century Gothic" w:hAnsi="Century Gothic"/>
-        </w:rPr>
-      </w:pPr>
-      <w:r>
-        <w:rPr>
-          <w:rFonts w:ascii="Century Gothic" w:hAnsi="Century Gothic"/>
-        </w:rPr>
-        <w:t xml:space="preserve">   - Outcome: Produce data is stored in the database, and inventory levels are updated.</w:t>
-      </w:r>
-    </w:p>
-    <w:p>
-      <w:pPr>
-        <w:rPr>
-          <w:rFonts w:ascii="Century Gothic" w:hAnsi="Century Gothic"/>
-        </w:rPr>
-      </w:pPr>
-    </w:p>
-    <w:p>
-      <w:pPr>
-        <w:rPr>
-          <w:rFonts w:ascii="Century Gothic" w:hAnsi="Century Gothic"/>
-        </w:rPr>
-      </w:pPr>
-      <w:r>
-        <w:rPr>
-          <w:rFonts w:ascii="Century Gothic" w:hAnsi="Century Gothic"/>
-        </w:rPr>
-        <w:t>4. Inventory Management</w:t>
-      </w:r>
-    </w:p>
-    <w:p>
-      <w:pPr>
-        <w:rPr>
-          <w:rFonts w:ascii="Century Gothic" w:hAnsi="Century Gothic"/>
-        </w:rPr>
-      </w:pPr>
-      <w:r>
-        <w:rPr>
-          <w:rFonts w:ascii="Century Gothic" w:hAnsi="Century Gothic"/>
-        </w:rPr>
-        <w:t xml:space="preserve">   - Event: Farmers monitor and manage their inventory.</w:t>
+    </w:p>
+    <w:p>
+      <w:pPr>
+        <w:rPr>
+          <w:rFonts w:ascii="Century Gothic" w:hAnsi="Century Gothic"/>
+        </w:rPr>
+      </w:pPr>
+      <w:r>
+        <w:rPr>
+          <w:rFonts w:ascii="Century Gothic" w:hAnsi="Century Gothic"/>
+        </w:rPr>
+        <w:t xml:space="preserve">How to </w:t>
+      </w:r>
+      <w:r>
+        <w:rPr>
+          <w:rFonts w:ascii="Century Gothic" w:hAnsi="Century Gothic"/>
+        </w:rPr>
+        <w:t xml:space="preserve"> Enhanc</w:t>
+      </w:r>
+      <w:r>
+        <w:rPr>
+          <w:rFonts w:ascii="Century Gothic" w:hAnsi="Century Gothic"/>
+        </w:rPr>
+        <w:t xml:space="preserve">e </w:t>
+      </w:r>
+      <w:r>
+        <w:rPr>
+          <w:rFonts w:ascii="Century Gothic" w:hAnsi="Century Gothic"/>
+        </w:rPr>
+        <w:t>User Experience</w:t>
+      </w:r>
+      <w:r>
+        <w:rPr>
+          <w:rFonts w:ascii="Century Gothic" w:hAnsi="Century Gothic"/>
+        </w:rPr>
+        <w:t xml:space="preserve"> using the database.</w:t>
+      </w:r>
+    </w:p>
+    <w:p>
+      <w:pPr>
+        <w:rPr>
+          <w:rFonts w:ascii="Century Gothic" w:hAnsi="Century Gothic"/>
+        </w:rPr>
+      </w:pPr>
+    </w:p>
+    <w:p>
+      <w:pPr>
+        <w:rPr>
+          <w:rFonts w:ascii="Century Gothic" w:hAnsi="Century Gothic"/>
+        </w:rPr>
+      </w:pPr>
+      <w:r>
+        <w:rPr>
+          <w:rFonts w:ascii="Century Gothic" w:hAnsi="Century Gothic"/>
+        </w:rPr>
+        <w:t>1. Personalized Dashboards:</w:t>
+      </w:r>
+    </w:p>
+    <w:p>
+      <w:pPr>
+        <w:rPr>
+          <w:rFonts w:ascii="Century Gothic" w:hAnsi="Century Gothic"/>
+        </w:rPr>
+      </w:pPr>
+      <w:r>
+        <w:rPr>
+          <w:rFonts w:ascii="Century Gothic" w:hAnsi="Century Gothic"/>
+        </w:rPr>
+        <w:t xml:space="preserve">   - Show tailored data like farm produce status, sales reports, etc., based on User</w:t>
+      </w:r>
+      <w:r>
+        <w:rPr>
+          <w:rFonts w:ascii="Century Gothic" w:hAnsi="Century Gothic"/>
+        </w:rPr>
+        <w:t xml:space="preserve"> </w:t>
+      </w:r>
+      <w:r>
+        <w:rPr>
+          <w:rFonts w:ascii="Century Gothic" w:hAnsi="Century Gothic"/>
+        </w:rPr>
+        <w:t>ID.</w:t>
+      </w:r>
+    </w:p>
+    <w:p>
+      <w:pPr>
+        <w:rPr>
+          <w:rFonts w:ascii="Century Gothic" w:hAnsi="Century Gothic"/>
+        </w:rPr>
+      </w:pPr>
+    </w:p>
+    <w:p>
+      <w:pPr>
+        <w:rPr>
+          <w:rFonts w:ascii="Century Gothic" w:hAnsi="Century Gothic"/>
+        </w:rPr>
+      </w:pPr>
+      <w:r>
+        <w:rPr>
+          <w:rFonts w:ascii="Century Gothic" w:hAnsi="Century Gothic"/>
+        </w:rPr>
+        <w:t>2. Data Security:</w:t>
+      </w:r>
+    </w:p>
+    <w:p>
+      <w:pPr>
+        <w:rPr>
+          <w:rFonts w:ascii="Century Gothic" w:hAnsi="Century Gothic"/>
+        </w:rPr>
+      </w:pPr>
+      <w:r>
+        <w:rPr>
+          <w:rFonts w:ascii="Century Gothic" w:hAnsi="Century Gothic"/>
+        </w:rPr>
+        <w:t xml:space="preserve">   - Ensure data privacy using encryption for sensitive information such as passwords.</w:t>
+      </w:r>
+    </w:p>
+    <w:p>
+      <w:pPr>
+        <w:rPr>
+          <w:rFonts w:ascii="Century Gothic" w:hAnsi="Century Gothic"/>
+        </w:rPr>
+      </w:pPr>
+    </w:p>
+    <w:p>
+      <w:pPr>
+        <w:rPr>
+          <w:rFonts w:ascii="Century Gothic" w:hAnsi="Century Gothic"/>
+        </w:rPr>
+      </w:pPr>
+    </w:p>
+    <w:p>
+      <w:pPr>
+        <w:rPr>
+          <w:rFonts w:ascii="Century Gothic" w:hAnsi="Century Gothic"/>
+        </w:rPr>
+      </w:pPr>
+      <w:r>
+        <w:rPr>
+          <w:rFonts w:ascii="Century Gothic" w:hAnsi="Century Gothic"/>
+        </w:rPr>
+        <w:t>3. Automated Reports:</w:t>
       </w:r>
     </w:p>
     <w:p>
@@ -3848,1880 +5427,6 @@
           <w:rFonts w:ascii="Century Gothic" w:hAnsi="Century Gothic"/>
         </w:rPr>
         <w:lastRenderedPageBreak/>
-        <w:t xml:space="preserve">   - Details: Farmers can view real-time inventory levels, update quantities, track storage conditions, and receive alerts for low inventory or nearing expiration.</w:t>
-      </w:r>
-    </w:p>
-    <w:p>
-      <w:pPr>
-        <w:rPr>
-          <w:rFonts w:ascii="Century Gothic" w:hAnsi="Century Gothic"/>
-        </w:rPr>
-      </w:pPr>
-      <w:r>
-        <w:rPr>
-          <w:rFonts w:ascii="Century Gothic" w:hAnsi="Century Gothic"/>
-        </w:rPr>
-        <w:t xml:space="preserve">   - Outcome: Efficient inventory management ensures produce is utilized or sold before spoilage, reducing waste.</w:t>
-      </w:r>
-    </w:p>
-    <w:p>
-      <w:pPr>
-        <w:rPr>
-          <w:rFonts w:ascii="Century Gothic" w:hAnsi="Century Gothic"/>
-        </w:rPr>
-      </w:pPr>
-    </w:p>
-    <w:p>
-      <w:pPr>
-        <w:rPr>
-          <w:rFonts w:ascii="Century Gothic" w:hAnsi="Century Gothic"/>
-        </w:rPr>
-      </w:pPr>
-      <w:r>
-        <w:rPr>
-          <w:rFonts w:ascii="Century Gothic" w:hAnsi="Century Gothic"/>
-        </w:rPr>
-        <w:t>5. Sales Tracking</w:t>
-      </w:r>
-    </w:p>
-    <w:p>
-      <w:pPr>
-        <w:rPr>
-          <w:rFonts w:ascii="Century Gothic" w:hAnsi="Century Gothic"/>
-        </w:rPr>
-      </w:pPr>
-      <w:r>
-        <w:rPr>
-          <w:rFonts w:ascii="Century Gothic" w:hAnsi="Century Gothic"/>
-        </w:rPr>
-        <w:t xml:space="preserve">   - Event: Farmers record sales transactions.</w:t>
-      </w:r>
-    </w:p>
-    <w:p>
-      <w:pPr>
-        <w:rPr>
-          <w:rFonts w:ascii="Century Gothic" w:hAnsi="Century Gothic"/>
-        </w:rPr>
-      </w:pPr>
-      <w:r>
-        <w:rPr>
-          <w:rFonts w:ascii="Century Gothic" w:hAnsi="Century Gothic"/>
-        </w:rPr>
-        <w:t xml:space="preserve">   - Details: Farmers input sales details, including buyer information, quantity sold, sale price, and date of sale.</w:t>
-      </w:r>
-    </w:p>
-    <w:p>
-      <w:pPr>
-        <w:rPr>
-          <w:rFonts w:ascii="Century Gothic" w:hAnsi="Century Gothic"/>
-        </w:rPr>
-      </w:pPr>
-      <w:r>
-        <w:rPr>
-          <w:rFonts w:ascii="Century Gothic" w:hAnsi="Century Gothic"/>
-        </w:rPr>
-        <w:t xml:space="preserve">   - Outcome: Sales records are updated, and farmers can monitor sales trends and performance over time.</w:t>
-      </w:r>
-    </w:p>
-    <w:p>
-      <w:pPr>
-        <w:rPr>
-          <w:rFonts w:ascii="Century Gothic" w:hAnsi="Century Gothic"/>
-        </w:rPr>
-      </w:pPr>
-    </w:p>
-    <w:p>
-      <w:pPr>
-        <w:rPr>
-          <w:rFonts w:ascii="Century Gothic" w:hAnsi="Century Gothic"/>
-        </w:rPr>
-      </w:pPr>
-      <w:r>
-        <w:rPr>
-          <w:rFonts w:ascii="Century Gothic" w:hAnsi="Century Gothic"/>
-        </w:rPr>
-        <w:t>6. Reports and Insights Generation</w:t>
-      </w:r>
-    </w:p>
-    <w:p>
-      <w:pPr>
-        <w:rPr>
-          <w:rFonts w:ascii="Century Gothic" w:hAnsi="Century Gothic"/>
-        </w:rPr>
-      </w:pPr>
-      <w:r>
-        <w:rPr>
-          <w:rFonts w:ascii="Century Gothic" w:hAnsi="Century Gothic"/>
-        </w:rPr>
-        <w:t xml:space="preserve">   - Event: Farmers generate reports to analyze their operations.</w:t>
-      </w:r>
-    </w:p>
-    <w:p>
-      <w:pPr>
-        <w:rPr>
-          <w:rFonts w:ascii="Century Gothic" w:hAnsi="Century Gothic"/>
-        </w:rPr>
-      </w:pPr>
-      <w:r>
-        <w:rPr>
-          <w:rFonts w:ascii="Century Gothic" w:hAnsi="Century Gothic"/>
-        </w:rPr>
-        <w:t xml:space="preserve">   - Details: Farmers can create various reports, such as inventory status, sales performance, and historical data analysis.</w:t>
-      </w:r>
-    </w:p>
-    <w:p>
-      <w:pPr>
-        <w:rPr>
-          <w:rFonts w:ascii="Century Gothic" w:hAnsi="Century Gothic"/>
-        </w:rPr>
-      </w:pPr>
-      <w:r>
-        <w:rPr>
-          <w:rFonts w:ascii="Century Gothic" w:hAnsi="Century Gothic"/>
-        </w:rPr>
-        <w:t xml:space="preserve">   - Outcome: Insights and recommendations help farmers make informed decisions to improve productivity and profitability.</w:t>
-      </w:r>
-    </w:p>
-    <w:p>
-      <w:pPr>
-        <w:rPr>
-          <w:rFonts w:ascii="Century Gothic" w:hAnsi="Century Gothic"/>
-        </w:rPr>
-      </w:pPr>
-    </w:p>
-    <w:p>
-      <w:pPr>
-        <w:rPr>
-          <w:rFonts w:ascii="Century Gothic" w:hAnsi="Century Gothic"/>
-        </w:rPr>
-      </w:pPr>
-      <w:r>
-        <w:rPr>
-          <w:rFonts w:ascii="Century Gothic" w:hAnsi="Century Gothic"/>
-        </w:rPr>
-        <w:t>7. Notifications and Alerts</w:t>
-      </w:r>
-    </w:p>
-    <w:p>
-      <w:pPr>
-        <w:rPr>
-          <w:rFonts w:ascii="Century Gothic" w:hAnsi="Century Gothic"/>
-        </w:rPr>
-      </w:pPr>
-      <w:r>
-        <w:rPr>
-          <w:rFonts w:ascii="Century Gothic" w:hAnsi="Century Gothic"/>
-        </w:rPr>
-        <w:t xml:space="preserve">   - Event: System sends alerts and notifications to farmers.</w:t>
-      </w:r>
-    </w:p>
-    <w:p>
-      <w:pPr>
-        <w:rPr>
-          <w:rFonts w:ascii="Century Gothic" w:hAnsi="Century Gothic"/>
-        </w:rPr>
-      </w:pPr>
-      <w:r>
-        <w:rPr>
-          <w:rFonts w:ascii="Century Gothic" w:hAnsi="Century Gothic"/>
-        </w:rPr>
-        <w:t xml:space="preserve">   - Details: Farmers receive push notifications or alerts for important updates, such as low inventory levels, produce nearing expiration, or upcoming sales deadlines.</w:t>
-      </w:r>
-    </w:p>
-    <w:p>
-      <w:pPr>
-        <w:rPr>
-          <w:rFonts w:ascii="Century Gothic" w:hAnsi="Century Gothic"/>
-        </w:rPr>
-      </w:pPr>
-      <w:r>
-        <w:rPr>
-          <w:rFonts w:ascii="Century Gothic" w:hAnsi="Century Gothic"/>
-        </w:rPr>
-        <w:t xml:space="preserve">   - Outcome: Timely alerts ensure that farmers take necessary actions to manage their produce efficiently.</w:t>
-      </w:r>
-    </w:p>
-    <w:p>
-      <w:pPr>
-        <w:rPr>
-          <w:rFonts w:ascii="Century Gothic" w:hAnsi="Century Gothic"/>
-        </w:rPr>
-      </w:pPr>
-    </w:p>
-    <w:p>
-      <w:pPr>
-        <w:rPr>
-          <w:rFonts w:ascii="Century Gothic" w:hAnsi="Century Gothic"/>
-        </w:rPr>
-      </w:pPr>
-      <w:r>
-        <w:rPr>
-          <w:rFonts w:ascii="Century Gothic" w:hAnsi="Century Gothic"/>
-        </w:rPr>
-        <w:t>8. Support and Training</w:t>
-      </w:r>
-    </w:p>
-    <w:p>
-      <w:pPr>
-        <w:rPr>
-          <w:rFonts w:ascii="Century Gothic" w:hAnsi="Century Gothic"/>
-        </w:rPr>
-      </w:pPr>
-      <w:r>
-        <w:rPr>
-          <w:rFonts w:ascii="Century Gothic" w:hAnsi="Century Gothic"/>
-        </w:rPr>
-        <w:t xml:space="preserve">   - Event: Farmers access support and training resources.</w:t>
-      </w:r>
-    </w:p>
-    <w:p>
-      <w:pPr>
-        <w:rPr>
-          <w:rFonts w:ascii="Century Gothic" w:hAnsi="Century Gothic"/>
-        </w:rPr>
-      </w:pPr>
-      <w:r>
-        <w:rPr>
-          <w:rFonts w:ascii="Century Gothic" w:hAnsi="Century Gothic"/>
-        </w:rPr>
-        <w:t xml:space="preserve">   - Details: In-app help, tutorials, and customer support are available to assist farmers in using the system effectively.</w:t>
-      </w:r>
-    </w:p>
-    <w:p>
-      <w:pPr>
-        <w:rPr>
-          <w:rFonts w:ascii="Century Gothic" w:hAnsi="Century Gothic"/>
-        </w:rPr>
-      </w:pPr>
-      <w:r>
-        <w:rPr>
-          <w:rFonts w:ascii="Century Gothic" w:hAnsi="Century Gothic"/>
-        </w:rPr>
-        <w:t xml:space="preserve">   - Outcome: Farmers are equipped with the knowledge and support needed to maximize the benefits of </w:t>
-      </w:r>
-      <w:r>
-        <w:rPr>
-          <w:rFonts w:ascii="Century Gothic" w:hAnsi="Century Gothic"/>
-        </w:rPr>
-        <w:t>APMS</w:t>
-      </w:r>
-      <w:r>
-        <w:rPr>
-          <w:rFonts w:ascii="Century Gothic" w:hAnsi="Century Gothic"/>
-        </w:rPr>
-        <w:t>.</w:t>
-      </w:r>
-    </w:p>
-    <w:p>
-      <w:pPr>
-        <w:rPr>
-          <w:rFonts w:ascii="Century Gothic" w:hAnsi="Century Gothic"/>
-        </w:rPr>
-      </w:pPr>
-    </w:p>
-    <w:p>
-      <w:pPr>
-        <w:rPr>
-          <w:rFonts w:ascii="Century Gothic" w:hAnsi="Century Gothic"/>
-        </w:rPr>
-      </w:pPr>
-      <w:r>
-        <w:rPr>
-          <w:rFonts w:ascii="Century Gothic" w:hAnsi="Century Gothic"/>
-        </w:rPr>
-        <w:t xml:space="preserve">By following this flow of events, </w:t>
-      </w:r>
-      <w:r>
-        <w:rPr>
-          <w:rFonts w:ascii="Century Gothic" w:hAnsi="Century Gothic"/>
-        </w:rPr>
-        <w:t>APMS</w:t>
-      </w:r>
-      <w:r>
-        <w:rPr>
-          <w:rFonts w:ascii="Century Gothic" w:hAnsi="Century Gothic"/>
-        </w:rPr>
-        <w:t xml:space="preserve"> helps farmers efficiently manage their produce, from harvest to sale, enhancing their overall productivity and profitability</w:t>
-      </w:r>
-    </w:p>
-    <w:p>
-      <w:pPr>
-        <w:rPr>
-          <w:rFonts w:ascii="Century Gothic" w:hAnsi="Century Gothic"/>
-        </w:rPr>
-      </w:pPr>
-    </w:p>
-    <w:p>
-      <w:pPr>
-        <w:pStyle w:val="Heading2"/>
-      </w:pPr>
-      <w:bookmarkStart w:id="9" w:name="_Toc191929955"/>
-      <w:r>
-        <w:t>Use Cases</w:t>
-      </w:r>
-      <w:bookmarkEnd w:id="9"/>
-    </w:p>
-    <w:p>
-      <w:pPr>
-        <w:rPr>
-          <w:rFonts w:ascii="Century Gothic" w:hAnsi="Century Gothic"/>
-        </w:rPr>
-      </w:pPr>
-    </w:p>
-    <w:p>
-      <w:pPr>
-        <w:rPr>
-          <w:rFonts w:ascii="Century Gothic" w:hAnsi="Century Gothic"/>
-        </w:rPr>
-      </w:pPr>
-      <w:r>
-        <w:rPr>
-          <w:rFonts w:ascii="Century Gothic" w:hAnsi="Century Gothic"/>
-        </w:rPr>
-        <w:t>1. Harvest Management</w:t>
-      </w:r>
-    </w:p>
-    <w:p>
-      <w:pPr>
-        <w:rPr>
-          <w:rFonts w:ascii="Century Gothic" w:hAnsi="Century Gothic"/>
-        </w:rPr>
-      </w:pPr>
-      <w:r>
-        <w:rPr>
-          <w:rFonts w:ascii="Century Gothic" w:hAnsi="Century Gothic"/>
-        </w:rPr>
-        <w:t xml:space="preserve">   - Scenario: A farmer has just completed harvesting their crop of tomatoes.</w:t>
-      </w:r>
-    </w:p>
-    <w:p>
-      <w:pPr>
-        <w:rPr>
-          <w:rFonts w:ascii="Century Gothic" w:hAnsi="Century Gothic"/>
-        </w:rPr>
-      </w:pPr>
-      <w:r>
-        <w:rPr>
-          <w:rFonts w:ascii="Century Gothic" w:hAnsi="Century Gothic"/>
-        </w:rPr>
-        <w:t xml:space="preserve">   - Action: The farmer logs into </w:t>
-      </w:r>
-      <w:r>
-        <w:rPr>
-          <w:rFonts w:ascii="Century Gothic" w:hAnsi="Century Gothic"/>
-        </w:rPr>
-        <w:t>APMS</w:t>
-      </w:r>
-      <w:r>
-        <w:rPr>
-          <w:rFonts w:ascii="Century Gothic" w:hAnsi="Century Gothic"/>
-        </w:rPr>
-        <w:t xml:space="preserve"> and enters details about the harvested tomatoes, including the quantity, harvest date, and storage location.</w:t>
-      </w:r>
-    </w:p>
-    <w:p>
-      <w:pPr>
-        <w:rPr>
-          <w:rFonts w:ascii="Century Gothic" w:hAnsi="Century Gothic"/>
-        </w:rPr>
-      </w:pPr>
-      <w:r>
-        <w:rPr>
-          <w:rFonts w:ascii="Century Gothic" w:hAnsi="Century Gothic"/>
-        </w:rPr>
-        <w:t xml:space="preserve">   - Benefit: This helps the farmer keep track of the harvested produce and ensures that all inventory data is up to date.</w:t>
-      </w:r>
-    </w:p>
-    <w:p>
-      <w:pPr>
-        <w:rPr>
-          <w:rFonts w:ascii="Century Gothic" w:hAnsi="Century Gothic"/>
-        </w:rPr>
-      </w:pPr>
-    </w:p>
-    <w:p>
-      <w:pPr>
-        <w:rPr>
-          <w:rFonts w:ascii="Century Gothic" w:hAnsi="Century Gothic"/>
-        </w:rPr>
-      </w:pPr>
-      <w:r>
-        <w:rPr>
-          <w:rFonts w:ascii="Century Gothic" w:hAnsi="Century Gothic"/>
-        </w:rPr>
-        <w:t>2. Inventory Monitoring</w:t>
-      </w:r>
-    </w:p>
-    <w:p>
-      <w:pPr>
-        <w:rPr>
-          <w:rFonts w:ascii="Century Gothic" w:hAnsi="Century Gothic"/>
-        </w:rPr>
-      </w:pPr>
-      <w:r>
-        <w:rPr>
-          <w:rFonts w:ascii="Century Gothic" w:hAnsi="Century Gothic"/>
-        </w:rPr>
-        <w:t xml:space="preserve">   - Scenario: A farmer needs to monitor the inventory levels of their stored produce.</w:t>
-      </w:r>
-    </w:p>
-    <w:p>
-      <w:pPr>
-        <w:rPr>
-          <w:rFonts w:ascii="Century Gothic" w:hAnsi="Century Gothic"/>
-        </w:rPr>
-      </w:pPr>
-      <w:r>
-        <w:rPr>
-          <w:rFonts w:ascii="Century Gothic" w:hAnsi="Century Gothic"/>
-        </w:rPr>
-        <w:t xml:space="preserve">   - Action: The farmer uses </w:t>
-      </w:r>
-      <w:r>
-        <w:rPr>
-          <w:rFonts w:ascii="Century Gothic" w:hAnsi="Century Gothic"/>
-        </w:rPr>
-        <w:t>APMS</w:t>
-      </w:r>
-      <w:r>
-        <w:rPr>
-          <w:rFonts w:ascii="Century Gothic" w:hAnsi="Century Gothic"/>
-        </w:rPr>
-        <w:t xml:space="preserve"> to view real-time inventory levels and receive alerts when the inventory is low or produce is nearing its expiration date.</w:t>
-      </w:r>
-    </w:p>
-    <w:p>
-      <w:pPr>
-        <w:rPr>
-          <w:rFonts w:ascii="Century Gothic" w:hAnsi="Century Gothic"/>
-        </w:rPr>
-      </w:pPr>
-      <w:r>
-        <w:rPr>
-          <w:rFonts w:ascii="Century Gothic" w:hAnsi="Century Gothic"/>
-        </w:rPr>
-        <w:t xml:space="preserve">   - Benefit: The farmer can take timely action to sell or use the produce before it spoils, reducing waste and maximizing profits.</w:t>
-      </w:r>
-    </w:p>
-    <w:p>
-      <w:pPr>
-        <w:rPr>
-          <w:rFonts w:ascii="Century Gothic" w:hAnsi="Century Gothic"/>
-        </w:rPr>
-      </w:pPr>
-    </w:p>
-    <w:p>
-      <w:pPr>
-        <w:rPr>
-          <w:rFonts w:ascii="Century Gothic" w:hAnsi="Century Gothic"/>
-        </w:rPr>
-      </w:pPr>
-      <w:r>
-        <w:rPr>
-          <w:rFonts w:ascii="Century Gothic" w:hAnsi="Century Gothic"/>
-        </w:rPr>
-        <w:t>3. Sales Tracking</w:t>
-      </w:r>
-    </w:p>
-    <w:p>
-      <w:pPr>
-        <w:rPr>
-          <w:rFonts w:ascii="Century Gothic" w:hAnsi="Century Gothic"/>
-        </w:rPr>
-      </w:pPr>
-      <w:r>
-        <w:rPr>
-          <w:rFonts w:ascii="Century Gothic" w:hAnsi="Century Gothic"/>
-        </w:rPr>
-        <w:t xml:space="preserve">   - Scenario: A farmer sells a batch of oranges to a local grocery store.</w:t>
-      </w:r>
-    </w:p>
-    <w:p>
-      <w:pPr>
-        <w:rPr>
-          <w:rFonts w:ascii="Century Gothic" w:hAnsi="Century Gothic"/>
-        </w:rPr>
-      </w:pPr>
-      <w:r>
-        <w:rPr>
-          <w:rFonts w:ascii="Century Gothic" w:hAnsi="Century Gothic"/>
-        </w:rPr>
-        <w:t xml:space="preserve">   - Action: The farmer records the sale in </w:t>
-      </w:r>
-      <w:r>
-        <w:rPr>
-          <w:rFonts w:ascii="Century Gothic" w:hAnsi="Century Gothic"/>
-        </w:rPr>
-        <w:t>APMS</w:t>
-      </w:r>
-      <w:r>
-        <w:rPr>
-          <w:rFonts w:ascii="Century Gothic" w:hAnsi="Century Gothic"/>
-        </w:rPr>
-        <w:t>, including details such as the buyer, quantity sold, sale price, and date of sale.</w:t>
-      </w:r>
-    </w:p>
-    <w:p>
-      <w:pPr>
-        <w:rPr>
-          <w:rFonts w:ascii="Century Gothic" w:hAnsi="Century Gothic"/>
-        </w:rPr>
-      </w:pPr>
-      <w:r>
-        <w:rPr>
-          <w:rFonts w:ascii="Century Gothic" w:hAnsi="Century Gothic"/>
-        </w:rPr>
-        <w:t xml:space="preserve">   - Benefit: This allows the farmer to maintain accurate sales records and analyze sales trends over time to identify the most profitable produce and sales periods.</w:t>
-      </w:r>
-    </w:p>
-    <w:p>
-      <w:pPr>
-        <w:rPr>
-          <w:rFonts w:ascii="Century Gothic" w:hAnsi="Century Gothic"/>
-        </w:rPr>
-      </w:pPr>
-    </w:p>
-    <w:p>
-      <w:pPr>
-        <w:rPr>
-          <w:rFonts w:ascii="Century Gothic" w:hAnsi="Century Gothic"/>
-        </w:rPr>
-      </w:pPr>
-    </w:p>
-    <w:p>
-      <w:pPr>
-        <w:rPr>
-          <w:rFonts w:ascii="Century Gothic" w:hAnsi="Century Gothic"/>
-        </w:rPr>
-      </w:pPr>
-      <w:r>
-        <w:rPr>
-          <w:rFonts w:ascii="Century Gothic" w:hAnsi="Century Gothic"/>
-        </w:rPr>
-        <w:t>4. Production Analysis</w:t>
-      </w:r>
-    </w:p>
-    <w:p>
-      <w:pPr>
-        <w:rPr>
-          <w:rFonts w:ascii="Century Gothic" w:hAnsi="Century Gothic"/>
-        </w:rPr>
-      </w:pPr>
-      <w:r>
-        <w:rPr>
-          <w:rFonts w:ascii="Century Gothic" w:hAnsi="Century Gothic"/>
-        </w:rPr>
-        <w:t xml:space="preserve">   - Scenario: A farmer wants to analyze the performance of different crops over the past year.</w:t>
-      </w:r>
-    </w:p>
-    <w:p>
-      <w:pPr>
-        <w:rPr>
-          <w:rFonts w:ascii="Century Gothic" w:hAnsi="Century Gothic"/>
-        </w:rPr>
-      </w:pPr>
-      <w:r>
-        <w:rPr>
-          <w:rFonts w:ascii="Century Gothic" w:hAnsi="Century Gothic"/>
-        </w:rPr>
-        <w:lastRenderedPageBreak/>
-        <w:t xml:space="preserve">   - Action: The farmer generates reports in </w:t>
-      </w:r>
-      <w:r>
-        <w:rPr>
-          <w:rFonts w:ascii="Century Gothic" w:hAnsi="Century Gothic"/>
-        </w:rPr>
-        <w:t>APMS</w:t>
-      </w:r>
-      <w:r>
-        <w:rPr>
-          <w:rFonts w:ascii="Century Gothic" w:hAnsi="Century Gothic"/>
-        </w:rPr>
-        <w:t xml:space="preserve"> to review historical data on production, inventory levels, and sales performance.</w:t>
-      </w:r>
-    </w:p>
-    <w:p>
-      <w:pPr>
-        <w:rPr>
-          <w:rFonts w:ascii="Century Gothic" w:hAnsi="Century Gothic"/>
-        </w:rPr>
-      </w:pPr>
-      <w:r>
-        <w:rPr>
-          <w:rFonts w:ascii="Century Gothic" w:hAnsi="Century Gothic"/>
-        </w:rPr>
-        <w:t xml:space="preserve">   - Benefit: This provides valuable insights into which crops are performing well and helps the farmer make informed decisions about future planting and resource allocation.</w:t>
-      </w:r>
-    </w:p>
-    <w:p>
-      <w:pPr>
-        <w:rPr>
-          <w:rFonts w:ascii="Century Gothic" w:hAnsi="Century Gothic"/>
-        </w:rPr>
-      </w:pPr>
-    </w:p>
-    <w:p>
-      <w:pPr>
-        <w:rPr>
-          <w:rFonts w:ascii="Century Gothic" w:hAnsi="Century Gothic"/>
-        </w:rPr>
-      </w:pPr>
-      <w:r>
-        <w:rPr>
-          <w:rFonts w:ascii="Century Gothic" w:hAnsi="Century Gothic"/>
-        </w:rPr>
-        <w:t>5. Market Planning</w:t>
-      </w:r>
-    </w:p>
-    <w:p>
-      <w:pPr>
-        <w:rPr>
-          <w:rFonts w:ascii="Century Gothic" w:hAnsi="Century Gothic"/>
-        </w:rPr>
-      </w:pPr>
-      <w:r>
-        <w:rPr>
-          <w:rFonts w:ascii="Century Gothic" w:hAnsi="Century Gothic"/>
-        </w:rPr>
-        <w:t xml:space="preserve">   - Scenario: A farmer plans to enter a new market and needs to estimate the potential supply and demand.</w:t>
-      </w:r>
-    </w:p>
-    <w:p>
-      <w:pPr>
-        <w:rPr>
-          <w:rFonts w:ascii="Century Gothic" w:hAnsi="Century Gothic"/>
-        </w:rPr>
-      </w:pPr>
-      <w:r>
-        <w:rPr>
-          <w:rFonts w:ascii="Century Gothic" w:hAnsi="Century Gothic"/>
-        </w:rPr>
-        <w:t xml:space="preserve">   - Action: The farmer uses </w:t>
-      </w:r>
-      <w:r>
-        <w:rPr>
-          <w:rFonts w:ascii="Century Gothic" w:hAnsi="Century Gothic"/>
-        </w:rPr>
-        <w:t>APMS</w:t>
-      </w:r>
-      <w:r>
-        <w:rPr>
-          <w:rFonts w:ascii="Century Gothic" w:hAnsi="Century Gothic"/>
-        </w:rPr>
-        <w:t xml:space="preserve"> to analyze inventory data and forecast production levels based on historical trends.</w:t>
-      </w:r>
-    </w:p>
-    <w:p>
-      <w:pPr>
-        <w:rPr>
-          <w:rFonts w:ascii="Century Gothic" w:hAnsi="Century Gothic"/>
-        </w:rPr>
-      </w:pPr>
-      <w:r>
-        <w:rPr>
-          <w:rFonts w:ascii="Century Gothic" w:hAnsi="Century Gothic"/>
-        </w:rPr>
-        <w:t xml:space="preserve">   - Benefit: This helps the farmer plan their market entry strategy and ensure they have enough produce to meet demand.</w:t>
-      </w:r>
-    </w:p>
-    <w:p>
-      <w:pPr>
-        <w:rPr>
-          <w:rFonts w:ascii="Century Gothic" w:hAnsi="Century Gothic"/>
-        </w:rPr>
-      </w:pPr>
-    </w:p>
-    <w:p>
-      <w:pPr>
-        <w:rPr>
-          <w:rFonts w:ascii="Century Gothic" w:hAnsi="Century Gothic"/>
-        </w:rPr>
-      </w:pPr>
-      <w:r>
-        <w:rPr>
-          <w:rFonts w:ascii="Century Gothic" w:hAnsi="Century Gothic"/>
-        </w:rPr>
-        <w:t>6. Quality Control</w:t>
-      </w:r>
-    </w:p>
-    <w:p>
-      <w:pPr>
-        <w:rPr>
-          <w:rFonts w:ascii="Century Gothic" w:hAnsi="Century Gothic"/>
-        </w:rPr>
-      </w:pPr>
-      <w:r>
-        <w:rPr>
-          <w:rFonts w:ascii="Century Gothic" w:hAnsi="Century Gothic"/>
-        </w:rPr>
-        <w:t xml:space="preserve">   - Scenario: A farmer wants to ensure the quality of their produce is maintained during storage.</w:t>
-      </w:r>
-    </w:p>
-    <w:p>
-      <w:pPr>
-        <w:rPr>
-          <w:rFonts w:ascii="Century Gothic" w:hAnsi="Century Gothic"/>
-        </w:rPr>
-      </w:pPr>
-      <w:r>
-        <w:rPr>
-          <w:rFonts w:ascii="Century Gothic" w:hAnsi="Century Gothic"/>
-        </w:rPr>
-        <w:t xml:space="preserve">   - Action: The farmer uses </w:t>
-      </w:r>
-      <w:r>
-        <w:rPr>
-          <w:rFonts w:ascii="Century Gothic" w:hAnsi="Century Gothic"/>
-        </w:rPr>
-        <w:t>APMS</w:t>
-      </w:r>
-      <w:r>
-        <w:rPr>
-          <w:rFonts w:ascii="Century Gothic" w:hAnsi="Century Gothic"/>
-        </w:rPr>
-        <w:t xml:space="preserve"> to track storage conditions and receive alerts for any deviations that could affect produce quality.</w:t>
-      </w:r>
-    </w:p>
-    <w:p>
-      <w:pPr>
-        <w:rPr>
-          <w:rFonts w:ascii="Century Gothic" w:hAnsi="Century Gothic"/>
-        </w:rPr>
-      </w:pPr>
-      <w:r>
-        <w:rPr>
-          <w:rFonts w:ascii="Century Gothic" w:hAnsi="Century Gothic"/>
-        </w:rPr>
-        <w:t xml:space="preserve">   - Benefit: This ensures that the produce remains in optimal condition, leading to higher quality and better market prices.</w:t>
-      </w:r>
-    </w:p>
-    <w:p>
-      <w:pPr>
-        <w:rPr>
-          <w:rFonts w:ascii="Century Gothic" w:hAnsi="Century Gothic"/>
-        </w:rPr>
-      </w:pPr>
-    </w:p>
-    <w:p>
-      <w:pPr>
-        <w:rPr>
-          <w:rFonts w:ascii="Century Gothic" w:hAnsi="Century Gothic"/>
-        </w:rPr>
-      </w:pPr>
-    </w:p>
-    <w:p>
-      <w:pPr>
-        <w:rPr>
-          <w:rFonts w:ascii="Century Gothic" w:hAnsi="Century Gothic"/>
-        </w:rPr>
-      </w:pPr>
-    </w:p>
-    <w:p>
-      <w:pPr>
-        <w:rPr>
-          <w:rFonts w:ascii="Century Gothic" w:hAnsi="Century Gothic"/>
-        </w:rPr>
-      </w:pPr>
-      <w:r>
-        <w:rPr>
-          <w:rFonts w:ascii="Century Gothic" w:hAnsi="Century Gothic"/>
-        </w:rPr>
-        <w:t>7. Compliance and Traceability</w:t>
-      </w:r>
-    </w:p>
-    <w:p>
-      <w:pPr>
-        <w:rPr>
-          <w:rFonts w:ascii="Century Gothic" w:hAnsi="Century Gothic"/>
-        </w:rPr>
-      </w:pPr>
-      <w:r>
-        <w:rPr>
-          <w:rFonts w:ascii="Century Gothic" w:hAnsi="Century Gothic"/>
-        </w:rPr>
-        <w:t xml:space="preserve">   - Scenario: A farmer needs to provide traceability information for their produce to meet regulatory requirements.</w:t>
-      </w:r>
-    </w:p>
-    <w:p>
-      <w:pPr>
-        <w:rPr>
-          <w:rFonts w:ascii="Century Gothic" w:hAnsi="Century Gothic"/>
-        </w:rPr>
-      </w:pPr>
-      <w:r>
-        <w:rPr>
-          <w:rFonts w:ascii="Century Gothic" w:hAnsi="Century Gothic"/>
-        </w:rPr>
-        <w:t xml:space="preserve">   - Action: The farmer uses </w:t>
-      </w:r>
-      <w:r>
-        <w:rPr>
-          <w:rFonts w:ascii="Century Gothic" w:hAnsi="Century Gothic"/>
-        </w:rPr>
-        <w:t>APMS</w:t>
-      </w:r>
-      <w:r>
-        <w:rPr>
-          <w:rFonts w:ascii="Century Gothic" w:hAnsi="Century Gothic"/>
-        </w:rPr>
-        <w:t xml:space="preserve"> to generate traceability reports that track the produce from harvest to sale.</w:t>
-      </w:r>
-    </w:p>
-    <w:p>
-      <w:pPr>
-        <w:rPr>
-          <w:rFonts w:ascii="Century Gothic" w:hAnsi="Century Gothic"/>
-        </w:rPr>
-      </w:pPr>
-      <w:r>
-        <w:rPr>
-          <w:rFonts w:ascii="Century Gothic" w:hAnsi="Century Gothic"/>
-        </w:rPr>
-        <w:t xml:space="preserve">   - Benefit: This helps the farmer comply with regulations and provides transparency to buyers, enhancing trust and marketability.</w:t>
-      </w:r>
-    </w:p>
-    <w:p>
-      <w:pPr>
-        <w:rPr>
-          <w:rFonts w:ascii="Century Gothic" w:hAnsi="Century Gothic"/>
-        </w:rPr>
-      </w:pPr>
-    </w:p>
-    <w:p>
-      <w:pPr>
-        <w:rPr>
-          <w:rFonts w:ascii="Century Gothic" w:hAnsi="Century Gothic"/>
-        </w:rPr>
-      </w:pPr>
-    </w:p>
-    <w:p>
-      <w:pPr>
-        <w:rPr>
-          <w:rFonts w:ascii="Century Gothic" w:hAnsi="Century Gothic"/>
-        </w:rPr>
-      </w:pPr>
-    </w:p>
-    <w:p>
-      <w:pPr>
-        <w:rPr>
-          <w:rFonts w:ascii="Century Gothic" w:hAnsi="Century Gothic"/>
-        </w:rPr>
-      </w:pPr>
-      <w:r>
-        <w:rPr>
-          <w:rFonts w:ascii="Century Gothic" w:hAnsi="Century Gothic"/>
-        </w:rPr>
-        <w:t>DATABASE DESIGN</w:t>
-      </w:r>
-    </w:p>
-    <w:p>
-      <w:pPr>
-        <w:rPr>
-          <w:rFonts w:ascii="Century Gothic" w:hAnsi="Century Gothic"/>
-        </w:rPr>
-      </w:pPr>
-    </w:p>
-    <w:p>
-      <w:pPr>
-        <w:rPr>
-          <w:rFonts w:ascii="Century Gothic" w:hAnsi="Century Gothic"/>
-        </w:rPr>
-      </w:pPr>
-      <w:r>
-        <w:rPr>
-          <w:rFonts w:ascii="Century Gothic" w:hAnsi="Century Gothic"/>
-        </w:rPr>
-        <w:t>1. User Accounts Table:</w:t>
-      </w:r>
-    </w:p>
-    <w:p>
-      <w:pPr>
-        <w:rPr>
-          <w:rFonts w:ascii="Century Gothic" w:hAnsi="Century Gothic"/>
-        </w:rPr>
-      </w:pPr>
-      <w:r>
-        <w:rPr>
-          <w:rFonts w:ascii="Century Gothic" w:hAnsi="Century Gothic"/>
-        </w:rPr>
-        <w:t>- `</w:t>
-      </w:r>
-      <w:proofErr w:type="spellStart"/>
-      <w:r>
-        <w:rPr>
-          <w:rFonts w:ascii="Century Gothic" w:hAnsi="Century Gothic"/>
-        </w:rPr>
-        <w:t>UserID</w:t>
-      </w:r>
-      <w:proofErr w:type="spellEnd"/>
-      <w:r>
-        <w:rPr>
-          <w:rFonts w:ascii="Century Gothic" w:hAnsi="Century Gothic"/>
-        </w:rPr>
-        <w:t>` (Primary Key)</w:t>
-      </w:r>
-    </w:p>
-    <w:p>
-      <w:pPr>
-        <w:rPr>
-          <w:rFonts w:ascii="Century Gothic" w:hAnsi="Century Gothic"/>
-        </w:rPr>
-      </w:pPr>
-      <w:r>
-        <w:rPr>
-          <w:rFonts w:ascii="Century Gothic" w:hAnsi="Century Gothic"/>
-        </w:rPr>
-        <w:t>- `</w:t>
-      </w:r>
-      <w:proofErr w:type="spellStart"/>
-      <w:r>
-        <w:rPr>
-          <w:rFonts w:ascii="Century Gothic" w:hAnsi="Century Gothic"/>
-        </w:rPr>
-        <w:t>UserName</w:t>
-      </w:r>
-      <w:proofErr w:type="spellEnd"/>
-      <w:r>
-        <w:rPr>
-          <w:rFonts w:ascii="Century Gothic" w:hAnsi="Century Gothic"/>
-        </w:rPr>
-        <w:t>`</w:t>
-      </w:r>
-    </w:p>
-    <w:p>
-      <w:pPr>
-        <w:rPr>
-          <w:rFonts w:ascii="Century Gothic" w:hAnsi="Century Gothic"/>
-        </w:rPr>
-      </w:pPr>
-      <w:r>
-        <w:rPr>
-          <w:rFonts w:ascii="Century Gothic" w:hAnsi="Century Gothic"/>
-        </w:rPr>
-        <w:t>- `Password`</w:t>
-      </w:r>
-    </w:p>
-    <w:p>
-      <w:pPr>
-        <w:rPr>
-          <w:rFonts w:ascii="Century Gothic" w:hAnsi="Century Gothic"/>
-        </w:rPr>
-      </w:pPr>
-      <w:r>
-        <w:rPr>
-          <w:rFonts w:ascii="Century Gothic" w:hAnsi="Century Gothic"/>
-        </w:rPr>
-        <w:t>- `Email`</w:t>
-      </w:r>
-    </w:p>
-    <w:p>
-      <w:pPr>
-        <w:rPr>
-          <w:rFonts w:ascii="Century Gothic" w:hAnsi="Century Gothic"/>
-        </w:rPr>
-      </w:pPr>
-      <w:r>
-        <w:rPr>
-          <w:rFonts w:ascii="Century Gothic" w:hAnsi="Century Gothic"/>
-        </w:rPr>
-        <w:t>- `Phone`</w:t>
-      </w:r>
-    </w:p>
-    <w:p>
-      <w:pPr>
-        <w:rPr>
-          <w:rFonts w:ascii="Century Gothic" w:hAnsi="Century Gothic"/>
-        </w:rPr>
-      </w:pPr>
-      <w:r>
-        <w:rPr>
-          <w:rFonts w:ascii="Century Gothic" w:hAnsi="Century Gothic"/>
-        </w:rPr>
-        <w:t>- `Role` (e.g., Farmer, Admin)</w:t>
-      </w:r>
-    </w:p>
-    <w:p>
-      <w:pPr>
-        <w:rPr>
-          <w:rFonts w:ascii="Century Gothic" w:hAnsi="Century Gothic"/>
-        </w:rPr>
-      </w:pPr>
-    </w:p>
-    <w:p>
-      <w:pPr>
-        <w:rPr>
-          <w:rFonts w:ascii="Century Gothic" w:hAnsi="Century Gothic"/>
-        </w:rPr>
-      </w:pPr>
-      <w:r>
-        <w:rPr>
-          <w:rFonts w:ascii="Century Gothic" w:hAnsi="Century Gothic"/>
-        </w:rPr>
-        <w:t>2. Farms Table:</w:t>
-      </w:r>
-    </w:p>
-    <w:p>
-      <w:pPr>
-        <w:rPr>
-          <w:rFonts w:ascii="Century Gothic" w:hAnsi="Century Gothic"/>
-        </w:rPr>
-      </w:pPr>
-      <w:r>
-        <w:rPr>
-          <w:rFonts w:ascii="Century Gothic" w:hAnsi="Century Gothic"/>
-        </w:rPr>
-        <w:t>- `</w:t>
-      </w:r>
-      <w:proofErr w:type="spellStart"/>
-      <w:r>
-        <w:rPr>
-          <w:rFonts w:ascii="Century Gothic" w:hAnsi="Century Gothic"/>
-        </w:rPr>
-        <w:t>FarmID</w:t>
-      </w:r>
-      <w:proofErr w:type="spellEnd"/>
-      <w:r>
-        <w:rPr>
-          <w:rFonts w:ascii="Century Gothic" w:hAnsi="Century Gothic"/>
-        </w:rPr>
-        <w:t>` (Primary Key)</w:t>
-      </w:r>
-    </w:p>
-    <w:p>
-      <w:pPr>
-        <w:rPr>
-          <w:rFonts w:ascii="Century Gothic" w:hAnsi="Century Gothic"/>
-        </w:rPr>
-      </w:pPr>
-      <w:r>
-        <w:rPr>
-          <w:rFonts w:ascii="Century Gothic" w:hAnsi="Century Gothic"/>
-        </w:rPr>
-        <w:t>- `</w:t>
-      </w:r>
-      <w:proofErr w:type="spellStart"/>
-      <w:r>
-        <w:rPr>
-          <w:rFonts w:ascii="Century Gothic" w:hAnsi="Century Gothic"/>
-        </w:rPr>
-        <w:t>UserID</w:t>
-      </w:r>
-      <w:proofErr w:type="spellEnd"/>
-      <w:r>
-        <w:rPr>
-          <w:rFonts w:ascii="Century Gothic" w:hAnsi="Century Gothic"/>
-        </w:rPr>
-        <w:t>` (Foreign Key)</w:t>
-      </w:r>
-    </w:p>
-    <w:p>
-      <w:pPr>
-        <w:rPr>
-          <w:rFonts w:ascii="Century Gothic" w:hAnsi="Century Gothic"/>
-        </w:rPr>
-      </w:pPr>
-      <w:r>
-        <w:rPr>
-          <w:rFonts w:ascii="Century Gothic" w:hAnsi="Century Gothic"/>
-        </w:rPr>
-        <w:t>- `</w:t>
-      </w:r>
-      <w:proofErr w:type="spellStart"/>
-      <w:r>
-        <w:rPr>
-          <w:rFonts w:ascii="Century Gothic" w:hAnsi="Century Gothic"/>
-        </w:rPr>
-        <w:t>FarmName</w:t>
-      </w:r>
-      <w:proofErr w:type="spellEnd"/>
-      <w:r>
-        <w:rPr>
-          <w:rFonts w:ascii="Century Gothic" w:hAnsi="Century Gothic"/>
-        </w:rPr>
-        <w:t>`</w:t>
-      </w:r>
-    </w:p>
-    <w:p>
-      <w:pPr>
-        <w:rPr>
-          <w:rFonts w:ascii="Century Gothic" w:hAnsi="Century Gothic"/>
-        </w:rPr>
-      </w:pPr>
-      <w:r>
-        <w:rPr>
-          <w:rFonts w:ascii="Century Gothic" w:hAnsi="Century Gothic"/>
-        </w:rPr>
-        <w:t xml:space="preserve">- </w:t>
-      </w:r>
-      <w:r>
-        <w:rPr>
-          <w:rFonts w:ascii="Century Gothic" w:hAnsi="Century Gothic"/>
-        </w:rPr>
-        <w:t>Country</w:t>
-      </w:r>
-    </w:p>
-    <w:p>
-      <w:pPr>
-        <w:rPr>
-          <w:rFonts w:ascii="Century Gothic" w:hAnsi="Century Gothic"/>
-        </w:rPr>
-      </w:pPr>
-      <w:r>
-        <w:rPr>
-          <w:rFonts w:ascii="Century Gothic" w:hAnsi="Century Gothic"/>
-        </w:rPr>
-        <w:t>- Region</w:t>
-      </w:r>
-    </w:p>
-    <w:p>
-      <w:pPr>
-        <w:rPr>
-          <w:rFonts w:ascii="Century Gothic" w:hAnsi="Century Gothic"/>
-        </w:rPr>
-      </w:pPr>
-      <w:r>
-        <w:rPr>
-          <w:rFonts w:ascii="Century Gothic" w:hAnsi="Century Gothic"/>
-        </w:rPr>
-        <w:t>- `</w:t>
-      </w:r>
-      <w:proofErr w:type="spellStart"/>
-      <w:r>
-        <w:rPr>
-          <w:rFonts w:ascii="Century Gothic" w:hAnsi="Century Gothic"/>
-        </w:rPr>
-        <w:t>FarmSize</w:t>
-      </w:r>
-      <w:proofErr w:type="spellEnd"/>
-      <w:r>
-        <w:rPr>
-          <w:rFonts w:ascii="Century Gothic" w:hAnsi="Century Gothic"/>
-        </w:rPr>
-        <w:t>`</w:t>
-      </w:r>
-    </w:p>
-    <w:p>
-      <w:pPr>
-        <w:rPr>
-          <w:rFonts w:ascii="Century Gothic" w:hAnsi="Century Gothic"/>
-        </w:rPr>
-      </w:pPr>
-      <w:r>
-        <w:rPr>
-          <w:rFonts w:ascii="Century Gothic" w:hAnsi="Century Gothic"/>
-        </w:rPr>
-        <w:t>- `</w:t>
-      </w:r>
-      <w:proofErr w:type="spellStart"/>
-      <w:r>
-        <w:rPr>
-          <w:rFonts w:ascii="Century Gothic" w:hAnsi="Century Gothic"/>
-        </w:rPr>
-        <w:t>CropType</w:t>
-      </w:r>
-      <w:proofErr w:type="spellEnd"/>
-      <w:r>
-        <w:rPr>
-          <w:rFonts w:ascii="Century Gothic" w:hAnsi="Century Gothic"/>
-        </w:rPr>
-        <w:t>`</w:t>
-      </w:r>
-    </w:p>
-    <w:p>
-      <w:pPr>
-        <w:rPr>
-          <w:rFonts w:ascii="Century Gothic" w:hAnsi="Century Gothic"/>
-        </w:rPr>
-      </w:pPr>
-    </w:p>
-    <w:p>
-      <w:pPr>
-        <w:rPr>
-          <w:rFonts w:ascii="Century Gothic" w:hAnsi="Century Gothic"/>
-        </w:rPr>
-      </w:pPr>
-      <w:r>
-        <w:rPr>
-          <w:rFonts w:ascii="Century Gothic" w:hAnsi="Century Gothic"/>
-        </w:rPr>
-        <w:t>3. Produce Table:</w:t>
-      </w:r>
-    </w:p>
-    <w:p>
-      <w:pPr>
-        <w:rPr>
-          <w:rFonts w:ascii="Century Gothic" w:hAnsi="Century Gothic"/>
-        </w:rPr>
-      </w:pPr>
-      <w:r>
-        <w:rPr>
-          <w:rFonts w:ascii="Century Gothic" w:hAnsi="Century Gothic"/>
-        </w:rPr>
-        <w:t>- `</w:t>
-      </w:r>
-      <w:proofErr w:type="spellStart"/>
-      <w:r>
-        <w:rPr>
-          <w:rFonts w:ascii="Century Gothic" w:hAnsi="Century Gothic"/>
-        </w:rPr>
-        <w:t>ProduceID</w:t>
-      </w:r>
-      <w:proofErr w:type="spellEnd"/>
-      <w:r>
-        <w:rPr>
-          <w:rFonts w:ascii="Century Gothic" w:hAnsi="Century Gothic"/>
-        </w:rPr>
-        <w:t>` (Primary Key)</w:t>
-      </w:r>
-    </w:p>
-    <w:p>
-      <w:pPr>
-        <w:rPr>
-          <w:rFonts w:ascii="Century Gothic" w:hAnsi="Century Gothic"/>
-        </w:rPr>
-      </w:pPr>
-      <w:r>
-        <w:rPr>
-          <w:rFonts w:ascii="Century Gothic" w:hAnsi="Century Gothic"/>
-        </w:rPr>
-        <w:t>- `</w:t>
-      </w:r>
-      <w:proofErr w:type="spellStart"/>
-      <w:r>
-        <w:rPr>
-          <w:rFonts w:ascii="Century Gothic" w:hAnsi="Century Gothic"/>
-        </w:rPr>
-        <w:t>FarmID</w:t>
-      </w:r>
-      <w:proofErr w:type="spellEnd"/>
-      <w:r>
-        <w:rPr>
-          <w:rFonts w:ascii="Century Gothic" w:hAnsi="Century Gothic"/>
-        </w:rPr>
-        <w:t>` (Foreign Key)</w:t>
-      </w:r>
-    </w:p>
-    <w:p>
-      <w:pPr>
-        <w:rPr>
-          <w:rFonts w:ascii="Century Gothic" w:hAnsi="Century Gothic"/>
-        </w:rPr>
-      </w:pPr>
-      <w:r>
-        <w:rPr>
-          <w:rFonts w:ascii="Century Gothic" w:hAnsi="Century Gothic"/>
-        </w:rPr>
-        <w:t>- `</w:t>
-      </w:r>
-      <w:proofErr w:type="spellStart"/>
-      <w:r>
-        <w:rPr>
-          <w:rFonts w:ascii="Century Gothic" w:hAnsi="Century Gothic"/>
-        </w:rPr>
-        <w:t>ProduceType</w:t>
-      </w:r>
-      <w:proofErr w:type="spellEnd"/>
-      <w:r>
-        <w:rPr>
-          <w:rFonts w:ascii="Century Gothic" w:hAnsi="Century Gothic"/>
-        </w:rPr>
-        <w:t>`</w:t>
-      </w:r>
-    </w:p>
-    <w:p>
-      <w:pPr>
-        <w:rPr>
-          <w:rFonts w:ascii="Century Gothic" w:hAnsi="Century Gothic"/>
-        </w:rPr>
-      </w:pPr>
-      <w:r>
-        <w:rPr>
-          <w:rFonts w:ascii="Century Gothic" w:hAnsi="Century Gothic"/>
-        </w:rPr>
-        <w:t>- `Quantity`</w:t>
-      </w:r>
-    </w:p>
-    <w:p>
-      <w:pPr>
-        <w:rPr>
-          <w:rFonts w:ascii="Century Gothic" w:hAnsi="Century Gothic"/>
-        </w:rPr>
-      </w:pPr>
-      <w:r>
-        <w:rPr>
-          <w:rFonts w:ascii="Century Gothic" w:hAnsi="Century Gothic"/>
-        </w:rPr>
-        <w:t>- `</w:t>
-      </w:r>
-      <w:proofErr w:type="spellStart"/>
-      <w:r>
-        <w:rPr>
-          <w:rFonts w:ascii="Century Gothic" w:hAnsi="Century Gothic"/>
-        </w:rPr>
-        <w:t>HarvestDate</w:t>
-      </w:r>
-      <w:proofErr w:type="spellEnd"/>
-      <w:r>
-        <w:rPr>
-          <w:rFonts w:ascii="Century Gothic" w:hAnsi="Century Gothic"/>
-        </w:rPr>
-        <w:t>`</w:t>
-      </w:r>
-    </w:p>
-    <w:p>
-      <w:pPr>
-        <w:rPr>
-          <w:rFonts w:ascii="Century Gothic" w:hAnsi="Century Gothic"/>
-        </w:rPr>
-      </w:pPr>
-    </w:p>
-    <w:p>
-      <w:pPr>
-        <w:rPr>
-          <w:rFonts w:ascii="Century Gothic" w:hAnsi="Century Gothic"/>
-        </w:rPr>
-      </w:pPr>
-    </w:p>
-    <w:p>
-      <w:pPr>
-        <w:rPr>
-          <w:rFonts w:ascii="Century Gothic" w:hAnsi="Century Gothic"/>
-        </w:rPr>
-      </w:pPr>
-    </w:p>
-    <w:p>
-      <w:pPr>
-        <w:rPr>
-          <w:rFonts w:ascii="Century Gothic" w:hAnsi="Century Gothic"/>
-        </w:rPr>
-      </w:pPr>
-    </w:p>
-    <w:p>
-      <w:pPr>
-        <w:rPr>
-          <w:rFonts w:ascii="Century Gothic" w:hAnsi="Century Gothic"/>
-        </w:rPr>
-      </w:pPr>
-      <w:r>
-        <w:rPr>
-          <w:rFonts w:ascii="Century Gothic" w:hAnsi="Century Gothic"/>
-        </w:rPr>
-        <w:t>4. Sales Table:</w:t>
-      </w:r>
-    </w:p>
-    <w:p>
-      <w:pPr>
-        <w:rPr>
-          <w:rFonts w:ascii="Century Gothic" w:hAnsi="Century Gothic"/>
-        </w:rPr>
-      </w:pPr>
-      <w:r>
-        <w:rPr>
-          <w:rFonts w:ascii="Century Gothic" w:hAnsi="Century Gothic"/>
-        </w:rPr>
-        <w:t>- `</w:t>
-      </w:r>
-      <w:proofErr w:type="spellStart"/>
-      <w:r>
-        <w:rPr>
-          <w:rFonts w:ascii="Century Gothic" w:hAnsi="Century Gothic"/>
-        </w:rPr>
-        <w:t>SaleID</w:t>
-      </w:r>
-      <w:proofErr w:type="spellEnd"/>
-      <w:r>
-        <w:rPr>
-          <w:rFonts w:ascii="Century Gothic" w:hAnsi="Century Gothic"/>
-        </w:rPr>
-        <w:t>` (Primary Key)</w:t>
-      </w:r>
-    </w:p>
-    <w:p>
-      <w:pPr>
-        <w:rPr>
-          <w:rFonts w:ascii="Century Gothic" w:hAnsi="Century Gothic"/>
-        </w:rPr>
-      </w:pPr>
-      <w:r>
-        <w:rPr>
-          <w:rFonts w:ascii="Century Gothic" w:hAnsi="Century Gothic"/>
-        </w:rPr>
-        <w:t>- `</w:t>
-      </w:r>
-      <w:proofErr w:type="spellStart"/>
-      <w:r>
-        <w:rPr>
-          <w:rFonts w:ascii="Century Gothic" w:hAnsi="Century Gothic"/>
-        </w:rPr>
-        <w:t>ProduceID</w:t>
-      </w:r>
-      <w:proofErr w:type="spellEnd"/>
-      <w:r>
-        <w:rPr>
-          <w:rFonts w:ascii="Century Gothic" w:hAnsi="Century Gothic"/>
-        </w:rPr>
-        <w:t>` (Foreign Key)</w:t>
-      </w:r>
-    </w:p>
-    <w:p>
-      <w:pPr>
-        <w:rPr>
-          <w:rFonts w:ascii="Century Gothic" w:hAnsi="Century Gothic"/>
-        </w:rPr>
-      </w:pPr>
-      <w:r>
-        <w:rPr>
-          <w:rFonts w:ascii="Century Gothic" w:hAnsi="Century Gothic"/>
-        </w:rPr>
-        <w:t>- `</w:t>
-      </w:r>
-      <w:proofErr w:type="spellStart"/>
-      <w:r>
-        <w:rPr>
-          <w:rFonts w:ascii="Century Gothic" w:hAnsi="Century Gothic"/>
-        </w:rPr>
-        <w:t>SaleDate</w:t>
-      </w:r>
-      <w:proofErr w:type="spellEnd"/>
-      <w:r>
-        <w:rPr>
-          <w:rFonts w:ascii="Century Gothic" w:hAnsi="Century Gothic"/>
-        </w:rPr>
-        <w:t>`</w:t>
-      </w:r>
-    </w:p>
-    <w:p>
-      <w:pPr>
-        <w:rPr>
-          <w:rFonts w:ascii="Century Gothic" w:hAnsi="Century Gothic"/>
-        </w:rPr>
-      </w:pPr>
-      <w:r>
-        <w:rPr>
-          <w:rFonts w:ascii="Century Gothic" w:hAnsi="Century Gothic"/>
-        </w:rPr>
-        <w:t>- `</w:t>
-      </w:r>
-      <w:proofErr w:type="spellStart"/>
-      <w:r>
-        <w:rPr>
-          <w:rFonts w:ascii="Century Gothic" w:hAnsi="Century Gothic"/>
-        </w:rPr>
-        <w:t>QuantitySold</w:t>
-      </w:r>
-      <w:proofErr w:type="spellEnd"/>
-      <w:r>
-        <w:rPr>
-          <w:rFonts w:ascii="Century Gothic" w:hAnsi="Century Gothic"/>
-        </w:rPr>
-        <w:t>`</w:t>
-      </w:r>
-    </w:p>
-    <w:p>
-      <w:pPr>
-        <w:rPr>
-          <w:rFonts w:ascii="Century Gothic" w:hAnsi="Century Gothic"/>
-        </w:rPr>
-      </w:pPr>
-      <w:r>
-        <w:rPr>
-          <w:rFonts w:ascii="Century Gothic" w:hAnsi="Century Gothic"/>
-        </w:rPr>
-        <w:t>- `</w:t>
-      </w:r>
-      <w:proofErr w:type="spellStart"/>
-      <w:r>
-        <w:rPr>
-          <w:rFonts w:ascii="Century Gothic" w:hAnsi="Century Gothic"/>
-        </w:rPr>
-        <w:t>SalePrice</w:t>
-      </w:r>
-      <w:proofErr w:type="spellEnd"/>
-      <w:r>
-        <w:rPr>
-          <w:rFonts w:ascii="Century Gothic" w:hAnsi="Century Gothic"/>
-        </w:rPr>
-        <w:t>`</w:t>
-      </w:r>
-    </w:p>
-    <w:p>
-      <w:pPr>
-        <w:rPr>
-          <w:rFonts w:ascii="Century Gothic" w:hAnsi="Century Gothic"/>
-        </w:rPr>
-      </w:pPr>
-    </w:p>
-    <w:p>
-      <w:pPr>
-        <w:rPr>
-          <w:rFonts w:ascii="Century Gothic" w:hAnsi="Century Gothic"/>
-        </w:rPr>
-      </w:pPr>
-      <w:r>
-        <w:rPr>
-          <w:rFonts w:ascii="Century Gothic" w:hAnsi="Century Gothic"/>
-        </w:rPr>
-        <w:t>5. Reports Table:</w:t>
-      </w:r>
-    </w:p>
-    <w:p>
-      <w:pPr>
-        <w:rPr>
-          <w:rFonts w:ascii="Century Gothic" w:hAnsi="Century Gothic"/>
-        </w:rPr>
-      </w:pPr>
-      <w:r>
-        <w:rPr>
-          <w:rFonts w:ascii="Century Gothic" w:hAnsi="Century Gothic"/>
-        </w:rPr>
-        <w:t>- `</w:t>
-      </w:r>
-      <w:proofErr w:type="spellStart"/>
-      <w:r>
-        <w:rPr>
-          <w:rFonts w:ascii="Century Gothic" w:hAnsi="Century Gothic"/>
-        </w:rPr>
-        <w:t>ReportID</w:t>
-      </w:r>
-      <w:proofErr w:type="spellEnd"/>
-      <w:r>
-        <w:rPr>
-          <w:rFonts w:ascii="Century Gothic" w:hAnsi="Century Gothic"/>
-        </w:rPr>
-        <w:t>` (Primary Key)</w:t>
-      </w:r>
-    </w:p>
-    <w:p>
-      <w:pPr>
-        <w:rPr>
-          <w:rFonts w:ascii="Century Gothic" w:hAnsi="Century Gothic"/>
-        </w:rPr>
-      </w:pPr>
-      <w:r>
-        <w:rPr>
-          <w:rFonts w:ascii="Century Gothic" w:hAnsi="Century Gothic"/>
-        </w:rPr>
-        <w:t>- `</w:t>
-      </w:r>
-      <w:proofErr w:type="spellStart"/>
-      <w:r>
-        <w:rPr>
-          <w:rFonts w:ascii="Century Gothic" w:hAnsi="Century Gothic"/>
-        </w:rPr>
-        <w:t>UserID</w:t>
-      </w:r>
-      <w:proofErr w:type="spellEnd"/>
-      <w:r>
-        <w:rPr>
-          <w:rFonts w:ascii="Century Gothic" w:hAnsi="Century Gothic"/>
-        </w:rPr>
-        <w:t>` (Foreign Key)</w:t>
-      </w:r>
-    </w:p>
-    <w:p>
-      <w:pPr>
-        <w:rPr>
-          <w:rFonts w:ascii="Century Gothic" w:hAnsi="Century Gothic"/>
-        </w:rPr>
-      </w:pPr>
-      <w:r>
-        <w:rPr>
-          <w:rFonts w:ascii="Century Gothic" w:hAnsi="Century Gothic"/>
-        </w:rPr>
-        <w:t>- `</w:t>
-      </w:r>
-      <w:proofErr w:type="spellStart"/>
-      <w:r>
-        <w:rPr>
-          <w:rFonts w:ascii="Century Gothic" w:hAnsi="Century Gothic"/>
-        </w:rPr>
-        <w:t>ReportType</w:t>
-      </w:r>
-      <w:proofErr w:type="spellEnd"/>
-      <w:r>
-        <w:rPr>
-          <w:rFonts w:ascii="Century Gothic" w:hAnsi="Century Gothic"/>
-        </w:rPr>
-        <w:t>`</w:t>
-      </w:r>
-    </w:p>
-    <w:p>
-      <w:pPr>
-        <w:rPr>
-          <w:rFonts w:ascii="Century Gothic" w:hAnsi="Century Gothic"/>
-        </w:rPr>
-      </w:pPr>
-      <w:r>
-        <w:rPr>
-          <w:rFonts w:ascii="Century Gothic" w:hAnsi="Century Gothic"/>
-        </w:rPr>
-        <w:t>- `</w:t>
-      </w:r>
-      <w:proofErr w:type="spellStart"/>
-      <w:r>
-        <w:rPr>
-          <w:rFonts w:ascii="Century Gothic" w:hAnsi="Century Gothic"/>
-        </w:rPr>
-        <w:t>GeneratedDate</w:t>
-      </w:r>
-      <w:proofErr w:type="spellEnd"/>
-      <w:r>
-        <w:rPr>
-          <w:rFonts w:ascii="Century Gothic" w:hAnsi="Century Gothic"/>
-        </w:rPr>
-        <w:t>`</w:t>
-      </w:r>
-    </w:p>
-    <w:p>
-      <w:pPr>
-        <w:rPr>
-          <w:rFonts w:ascii="Century Gothic" w:hAnsi="Century Gothic"/>
-        </w:rPr>
-      </w:pPr>
-    </w:p>
-    <w:p>
-      <w:pPr>
-        <w:rPr>
-          <w:rFonts w:ascii="Century Gothic" w:hAnsi="Century Gothic"/>
-        </w:rPr>
-      </w:pPr>
-      <w:r>
-        <w:rPr>
-          <w:rFonts w:ascii="Century Gothic" w:hAnsi="Century Gothic"/>
-        </w:rPr>
-        <w:t xml:space="preserve"> Relations</w:t>
-      </w:r>
-    </w:p>
-    <w:p>
-      <w:pPr>
-        <w:rPr>
-          <w:rFonts w:ascii="Century Gothic" w:hAnsi="Century Gothic"/>
-        </w:rPr>
-      </w:pPr>
-    </w:p>
-    <w:p>
-      <w:pPr>
-        <w:rPr>
-          <w:rFonts w:ascii="Century Gothic" w:hAnsi="Century Gothic"/>
-        </w:rPr>
-      </w:pPr>
-      <w:r>
-        <w:rPr>
-          <w:rFonts w:ascii="Century Gothic" w:hAnsi="Century Gothic"/>
-        </w:rPr>
-        <w:t xml:space="preserve">- Each user can have </w:t>
-      </w:r>
-      <w:r>
-        <w:rPr>
-          <w:rFonts w:ascii="Century Gothic" w:hAnsi="Century Gothic"/>
-        </w:rPr>
-        <w:t>one farm .</w:t>
-      </w:r>
-    </w:p>
-    <w:p>
-      <w:pPr>
-        <w:rPr>
-          <w:rFonts w:ascii="Century Gothic" w:hAnsi="Century Gothic"/>
-        </w:rPr>
-      </w:pPr>
-      <w:r>
-        <w:rPr>
-          <w:rFonts w:ascii="Century Gothic" w:hAnsi="Century Gothic"/>
-        </w:rPr>
-        <w:t>- Each farm can have multiple produce entries.</w:t>
-      </w:r>
-    </w:p>
-    <w:p>
-      <w:pPr>
-        <w:rPr>
-          <w:rFonts w:ascii="Century Gothic" w:hAnsi="Century Gothic"/>
-        </w:rPr>
-      </w:pPr>
-      <w:r>
-        <w:rPr>
-          <w:rFonts w:ascii="Century Gothic" w:hAnsi="Century Gothic"/>
-        </w:rPr>
-        <w:t>- Each produce entry can have multiple sales records.</w:t>
-      </w:r>
-    </w:p>
-    <w:p>
-      <w:pPr>
-        <w:rPr>
-          <w:rFonts w:ascii="Century Gothic" w:hAnsi="Century Gothic"/>
-        </w:rPr>
-      </w:pPr>
-      <w:r>
-        <w:rPr>
-          <w:rFonts w:ascii="Century Gothic" w:hAnsi="Century Gothic"/>
-        </w:rPr>
-        <w:t>- Each user can generate multiple reports.</w:t>
-      </w:r>
-    </w:p>
-    <w:p>
-      <w:pPr>
-        <w:rPr>
-          <w:rFonts w:ascii="Century Gothic" w:hAnsi="Century Gothic"/>
-        </w:rPr>
-      </w:pPr>
-      <w:r>
-        <w:rPr>
-          <w:rFonts w:ascii="Century Gothic" w:hAnsi="Century Gothic"/>
-        </w:rPr>
-        <w:t xml:space="preserve"> </w:t>
-      </w:r>
-    </w:p>
-    <w:p>
-      <w:pPr>
-        <w:rPr>
-          <w:rFonts w:ascii="Century Gothic" w:hAnsi="Century Gothic"/>
-        </w:rPr>
-      </w:pPr>
-      <w:r>
-        <w:rPr>
-          <w:rFonts w:ascii="Century Gothic" w:hAnsi="Century Gothic"/>
-        </w:rPr>
-        <w:t xml:space="preserve">How to </w:t>
-      </w:r>
-      <w:r>
-        <w:rPr>
-          <w:rFonts w:ascii="Century Gothic" w:hAnsi="Century Gothic"/>
-        </w:rPr>
-        <w:t xml:space="preserve"> Enhanc</w:t>
-      </w:r>
-      <w:r>
-        <w:rPr>
-          <w:rFonts w:ascii="Century Gothic" w:hAnsi="Century Gothic"/>
-        </w:rPr>
-        <w:t xml:space="preserve">e </w:t>
-      </w:r>
-      <w:r>
-        <w:rPr>
-          <w:rFonts w:ascii="Century Gothic" w:hAnsi="Century Gothic"/>
-        </w:rPr>
-        <w:t>User Experience</w:t>
-      </w:r>
-      <w:r>
-        <w:rPr>
-          <w:rFonts w:ascii="Century Gothic" w:hAnsi="Century Gothic"/>
-        </w:rPr>
-        <w:t xml:space="preserve"> using the database.</w:t>
-      </w:r>
-    </w:p>
-    <w:p>
-      <w:pPr>
-        <w:rPr>
-          <w:rFonts w:ascii="Century Gothic" w:hAnsi="Century Gothic"/>
-        </w:rPr>
-      </w:pPr>
-    </w:p>
-    <w:p>
-      <w:pPr>
-        <w:rPr>
-          <w:rFonts w:ascii="Century Gothic" w:hAnsi="Century Gothic"/>
-        </w:rPr>
-      </w:pPr>
-      <w:r>
-        <w:rPr>
-          <w:rFonts w:ascii="Century Gothic" w:hAnsi="Century Gothic"/>
-        </w:rPr>
-        <w:t>1. Personalized Dashboards:</w:t>
-      </w:r>
-    </w:p>
-    <w:p>
-      <w:pPr>
-        <w:rPr>
-          <w:rFonts w:ascii="Century Gothic" w:hAnsi="Century Gothic"/>
-        </w:rPr>
-      </w:pPr>
-      <w:r>
-        <w:rPr>
-          <w:rFonts w:ascii="Century Gothic" w:hAnsi="Century Gothic"/>
-        </w:rPr>
-        <w:t xml:space="preserve">   - Show tailored data like farm produce status, sales reports, etc., based on User</w:t>
-      </w:r>
-      <w:r>
-        <w:rPr>
-          <w:rFonts w:ascii="Century Gothic" w:hAnsi="Century Gothic"/>
-        </w:rPr>
-        <w:t xml:space="preserve"> </w:t>
-      </w:r>
-      <w:r>
-        <w:rPr>
-          <w:rFonts w:ascii="Century Gothic" w:hAnsi="Century Gothic"/>
-        </w:rPr>
-        <w:t>ID.</w:t>
-      </w:r>
-    </w:p>
-    <w:p>
-      <w:pPr>
-        <w:rPr>
-          <w:rFonts w:ascii="Century Gothic" w:hAnsi="Century Gothic"/>
-        </w:rPr>
-      </w:pPr>
-    </w:p>
-    <w:p>
-      <w:pPr>
-        <w:rPr>
-          <w:rFonts w:ascii="Century Gothic" w:hAnsi="Century Gothic"/>
-        </w:rPr>
-      </w:pPr>
-      <w:r>
-        <w:rPr>
-          <w:rFonts w:ascii="Century Gothic" w:hAnsi="Century Gothic"/>
-        </w:rPr>
-        <w:t>2. Data Security:</w:t>
-      </w:r>
-    </w:p>
-    <w:p>
-      <w:pPr>
-        <w:rPr>
-          <w:rFonts w:ascii="Century Gothic" w:hAnsi="Century Gothic"/>
-        </w:rPr>
-      </w:pPr>
-      <w:r>
-        <w:rPr>
-          <w:rFonts w:ascii="Century Gothic" w:hAnsi="Century Gothic"/>
-        </w:rPr>
-        <w:t xml:space="preserve">   - Ensure data privacy using encryption for sensitive information such as passwords.</w:t>
-      </w:r>
-    </w:p>
-    <w:p>
-      <w:pPr>
-        <w:rPr>
-          <w:rFonts w:ascii="Century Gothic" w:hAnsi="Century Gothic"/>
-        </w:rPr>
-      </w:pPr>
-    </w:p>
-    <w:p>
-      <w:pPr>
-        <w:rPr>
-          <w:rFonts w:ascii="Century Gothic" w:hAnsi="Century Gothic"/>
-        </w:rPr>
-      </w:pPr>
-    </w:p>
-    <w:p>
-      <w:pPr>
-        <w:rPr>
-          <w:rFonts w:ascii="Century Gothic" w:hAnsi="Century Gothic"/>
-        </w:rPr>
-      </w:pPr>
-      <w:r>
-        <w:rPr>
-          <w:rFonts w:ascii="Century Gothic" w:hAnsi="Century Gothic"/>
-        </w:rPr>
-        <w:t>3. Automated Reports:</w:t>
-      </w:r>
-    </w:p>
-    <w:p>
-      <w:pPr>
-        <w:rPr>
-          <w:rFonts w:ascii="Century Gothic" w:hAnsi="Century Gothic"/>
-        </w:rPr>
-      </w:pPr>
-      <w:r>
-        <w:rPr>
-          <w:rFonts w:ascii="Century Gothic" w:hAnsi="Century Gothic"/>
-        </w:rPr>
         <w:t xml:space="preserve">   - Generate reports on user activities and farm data. Admins should access overall platform health and analytics.</w:t>
       </w:r>
     </w:p>
@@ -6370,7 +6075,7 @@
       <w:lvlText w:val=""/>
       <w:lvlJc w:val="left"/>
       <w:pPr>
-        <w:ind w:left="1440" w:hanging="360"/>
+        <w:ind w:left="2160" w:hanging="360"/>
       </w:pPr>
       <w:rPr>
         <w:rFonts w:ascii="Symbol" w:hAnsi="Symbol" w:hint="default"/>
@@ -6382,7 +6087,7 @@
       <w:lvlText w:val="o"/>
       <w:lvlJc w:val="left"/>
       <w:pPr>
-        <w:ind w:left="2160" w:hanging="360"/>
+        <w:ind w:left="2880" w:hanging="360"/>
       </w:pPr>
       <w:rPr>
         <w:rFonts w:ascii="Courier New" w:hAnsi="Courier New" w:cs="Courier New" w:hint="default"/>
@@ -6394,7 +6099,7 @@
       <w:lvlText w:val=""/>
       <w:lvlJc w:val="left"/>
       <w:pPr>
-        <w:ind w:left="2880" w:hanging="360"/>
+        <w:ind w:left="3600" w:hanging="360"/>
       </w:pPr>
       <w:rPr>
         <w:rFonts w:ascii="Wingdings" w:hAnsi="Wingdings" w:hint="default"/>
@@ -6406,7 +6111,7 @@
       <w:lvlText w:val=""/>
       <w:lvlJc w:val="left"/>
       <w:pPr>
-        <w:ind w:left="3600" w:hanging="360"/>
+        <w:ind w:left="4320" w:hanging="360"/>
       </w:pPr>
       <w:rPr>
         <w:rFonts w:ascii="Symbol" w:hAnsi="Symbol" w:hint="default"/>
@@ -6418,7 +6123,7 @@
       <w:lvlText w:val="o"/>
       <w:lvlJc w:val="left"/>
       <w:pPr>
-        <w:ind w:left="4320" w:hanging="360"/>
+        <w:ind w:left="5040" w:hanging="360"/>
       </w:pPr>
       <w:rPr>
         <w:rFonts w:ascii="Courier New" w:hAnsi="Courier New" w:cs="Courier New" w:hint="default"/>
@@ -6430,7 +6135,7 @@
       <w:lvlText w:val=""/>
       <w:lvlJc w:val="left"/>
       <w:pPr>
-        <w:ind w:left="5040" w:hanging="360"/>
+        <w:ind w:left="5760" w:hanging="360"/>
       </w:pPr>
       <w:rPr>
         <w:rFonts w:ascii="Wingdings" w:hAnsi="Wingdings" w:hint="default"/>
@@ -6442,7 +6147,7 @@
       <w:lvlText w:val=""/>
       <w:lvlJc w:val="left"/>
       <w:pPr>
-        <w:ind w:left="5760" w:hanging="360"/>
+        <w:ind w:left="6480" w:hanging="360"/>
       </w:pPr>
       <w:rPr>
         <w:rFonts w:ascii="Symbol" w:hAnsi="Symbol" w:hint="default"/>
@@ -6454,7 +6159,7 @@
       <w:lvlText w:val="o"/>
       <w:lvlJc w:val="left"/>
       <w:pPr>
-        <w:ind w:left="6480" w:hanging="360"/>
+        <w:ind w:left="7200" w:hanging="360"/>
       </w:pPr>
       <w:rPr>
         <w:rFonts w:ascii="Courier New" w:hAnsi="Courier New" w:cs="Courier New" w:hint="default"/>
@@ -6466,7 +6171,7 @@
       <w:lvlText w:val=""/>
       <w:lvlJc w:val="left"/>
       <w:pPr>
-        <w:ind w:left="7200" w:hanging="360"/>
+        <w:ind w:left="7920" w:hanging="360"/>
       </w:pPr>
       <w:rPr>
         <w:rFonts w:ascii="Wingdings" w:hAnsi="Wingdings" w:hint="default"/>
@@ -8373,7 +8078,7 @@
     <w:charset w:val="00"/>
     <w:family w:val="roman"/>
     <w:pitch w:val="variable"/>
-    <w:sig w:usb0="E0002AFF" w:usb1="C0007843" w:usb2="00000009" w:usb3="00000000" w:csb0="000001FF" w:csb1="00000000"/>
+    <w:sig w:usb0="E0002EFF" w:usb1="C000785B" w:usb2="00000009" w:usb3="00000000" w:csb0="000001FF" w:csb1="00000000"/>
   </w:font>
   <w:font w:name="Symbol">
     <w:panose1 w:val="05050102010706020507"/>
@@ -8408,14 +8113,14 @@
     <w:charset w:val="00"/>
     <w:family w:val="swiss"/>
     <w:pitch w:val="variable"/>
-    <w:sig w:usb0="E0002AFF" w:usb1="4000ACFF" w:usb2="00000001" w:usb3="00000000" w:csb0="000001FF" w:csb1="00000000"/>
+    <w:sig w:usb0="E4002EFF" w:usb1="C200247B" w:usb2="00000009" w:usb3="00000000" w:csb0="000001FF" w:csb1="00000000"/>
   </w:font>
   <w:font w:name="Calibri Light">
     <w:panose1 w:val="020F0302020204030204"/>
     <w:charset w:val="00"/>
     <w:family w:val="swiss"/>
     <w:pitch w:val="variable"/>
-    <w:sig w:usb0="A0002AEF" w:usb1="4000207B" w:usb2="00000000" w:usb3="00000000" w:csb0="000001FF" w:csb1="00000000"/>
+    <w:sig w:usb0="E4002EFF" w:usb1="C200247B" w:usb2="00000009" w:usb3="00000000" w:csb0="000001FF" w:csb1="00000000"/>
   </w:font>
 </w:fonts>
 </file>

</xml_diff>